<commit_message>
Exam: 13 & 14.5
</commit_message>
<xml_diff>
--- a/exam/13-16.docx
+++ b/exam/13-16.docx
@@ -3,16 +3,80 @@
 <w:document xmlns:wpc="http://schemas.microsoft.com/office/word/2010/wordprocessingCanvas" xmlns:mc="http://schemas.openxmlformats.org/markup-compatibility/2006" xmlns:o="urn:schemas-microsoft-com:office:office" xmlns:r="http://schemas.openxmlformats.org/officeDocument/2006/relationships" xmlns:m="http://schemas.openxmlformats.org/officeDocument/2006/math" xmlns:v="urn:schemas-microsoft-com:vml" xmlns:wp14="http://schemas.microsoft.com/office/word/2010/wordprocessingDrawing" xmlns:wp="http://schemas.openxmlformats.org/drawingml/2006/wordprocessingDrawing" xmlns:w10="urn:schemas-microsoft-com:office:word" xmlns:w="http://schemas.openxmlformats.org/wordprocessingml/2006/main" xmlns:w14="http://schemas.microsoft.com/office/word/2010/wordml" xmlns:wpg="http://schemas.microsoft.com/office/word/2010/wordprocessingGroup" xmlns:wpi="http://schemas.microsoft.com/office/word/2010/wordprocessingInk" xmlns:wne="http://schemas.microsoft.com/office/word/2006/wordml" xmlns:wps="http://schemas.microsoft.com/office/word/2010/wordprocessingShape" mc:Ignorable="w14 wp14">
   <w:body>
     <w:p>
+      <w:pPr>
+        <w:rPr>
+          <w:lang w:val="en-US"/>
+        </w:rPr>
+      </w:pPr>
+      <w:proofErr w:type="gramStart"/>
+      <w:r>
+        <w:rPr>
+          <w:lang w:val="en-US"/>
+        </w:rPr>
+        <w:t>[0] DML.</w:t>
+      </w:r>
+      <w:proofErr w:type="gramEnd"/>
+      <w:r>
+        <w:rPr>
+          <w:lang w:val="en-US"/>
+        </w:rPr>
+        <w:br/>
+      </w:r>
+      <w:proofErr w:type="gramStart"/>
+      <w:r>
+        <w:rPr>
+          <w:szCs w:val="28"/>
+          <w:lang w:val="en-US"/>
+        </w:rPr>
+        <w:t xml:space="preserve">SQL </w:t>
+      </w:r>
+      <w:r>
+        <w:rPr>
+          <w:szCs w:val="28"/>
+        </w:rPr>
+        <w:t>разбит на подмножества операторов.</w:t>
+      </w:r>
+      <w:proofErr w:type="gramEnd"/>
+      <w:r>
+        <w:rPr>
+          <w:szCs w:val="28"/>
+        </w:rPr>
+        <w:br/>
+      </w:r>
+      <w:proofErr w:type="gramStart"/>
+      <w:r>
+        <w:rPr>
+          <w:szCs w:val="28"/>
+          <w:lang w:val="en-US"/>
+        </w:rPr>
+        <w:t>DML – data manipulation language.</w:t>
+      </w:r>
+      <w:proofErr w:type="gramEnd"/>
+      <w:r>
+        <w:rPr>
+          <w:szCs w:val="28"/>
+          <w:lang w:val="en-US"/>
+        </w:rPr>
+        <w:br/>
+      </w:r>
+      <w:r>
+        <w:rPr>
+          <w:szCs w:val="28"/>
+          <w:lang w:val="en-US"/>
+        </w:rPr>
+        <w:br/>
+      </w:r>
       <w:r>
         <w:rPr>
           <w:noProof/>
+          <w:szCs w:val="28"/>
           <w:lang w:eastAsia="ru-RU"/>
         </w:rPr>
         <w:drawing>
-          <wp:inline distT="0" distB="0" distL="0" distR="0" wp14:anchorId="54567477" wp14:editId="13BEE175">
-            <wp:extent cx="2028825" cy="228600"/>
-            <wp:effectExtent l="0" t="0" r="9525" b="0"/>
-            <wp:docPr id="4" name="Рисунок 4"/>
+          <wp:inline distT="0" distB="0" distL="0" distR="0" wp14:anchorId="74AE11FC" wp14:editId="54F4ED4D">
+            <wp:extent cx="4191000" cy="2924175"/>
+            <wp:effectExtent l="0" t="0" r="0" b="9525"/>
+            <wp:docPr id="15" name="Рисунок 15"/>
             <wp:cNvGraphicFramePr>
               <a:graphicFrameLocks xmlns:a="http://schemas.openxmlformats.org/drawingml/2006/main" noChangeAspect="1"/>
             </wp:cNvGraphicFramePr>
@@ -32,7 +96,7 @@
                   <pic:spPr>
                     <a:xfrm>
                       <a:off x="0" y="0"/>
-                      <a:ext cx="2028825" cy="228600"/>
+                      <a:ext cx="4191000" cy="2924175"/>
                     </a:xfrm>
                     <a:prstGeom prst="rect">
                       <a:avLst/>
@@ -45,25 +109,66 @@
         </w:drawing>
       </w:r>
       <w:r>
-        <w:br/>
-        <w:t>ы</w:t>
-      </w:r>
-      <w:r>
-        <w:br/>
-      </w:r>
-      <w:r>
+        <w:rPr>
+          <w:szCs w:val="28"/>
+          <w:lang w:val="en-US"/>
+        </w:rPr>
+        <w:br/>
+      </w:r>
+      <w:r>
+        <w:rPr>
+          <w:szCs w:val="28"/>
+          <w:lang w:val="en-US"/>
+        </w:rPr>
+        <w:br/>
+      </w:r>
+      <w:r>
+        <w:t xml:space="preserve">Не все операции нашли реализацию в </w:t>
+      </w:r>
+      <w:r>
+        <w:rPr>
+          <w:lang w:val="en-US"/>
+        </w:rPr>
+        <w:t>SQL.</w:t>
+      </w:r>
+      <w:r>
+        <w:rPr>
+          <w:lang w:val="en-US"/>
+        </w:rPr>
+        <w:br/>
+      </w:r>
+      <w:r>
+        <w:t>В результате операции над таблицей мы получаем таблицу.</w:t>
+      </w:r>
+      <w:r>
+        <w:rPr>
+          <w:lang w:val="en-US"/>
+        </w:rPr>
+        <w:br/>
+      </w:r>
+      <w:r>
+        <w:rPr>
+          <w:lang w:val="en-US"/>
+        </w:rPr>
+        <w:br/>
+      </w:r>
+      <w:r>
+        <w:rPr>
+          <w:lang w:val="en-US"/>
+        </w:rPr>
         <w:br/>
       </w:r>
       <w:r>
         <w:rPr>
           <w:noProof/>
+          <w:szCs w:val="28"/>
           <w:lang w:eastAsia="ru-RU"/>
         </w:rPr>
         <w:drawing>
-          <wp:inline distT="0" distB="0" distL="0" distR="0" wp14:anchorId="0AFF5530" wp14:editId="75EF42FE">
-            <wp:extent cx="3514725" cy="314325"/>
-            <wp:effectExtent l="0" t="0" r="9525" b="9525"/>
-            <wp:docPr id="1" name="Рисунок 1"/>
+          <wp:inline distT="0" distB="0" distL="0" distR="0" wp14:anchorId="3055EF74" wp14:editId="6BD00217">
+            <wp:extent cx="3886200" cy="1562100"/>
+            <wp:effectExtent l="0" t="0" r="0" b="0"/>
+            <wp:docPr id="21" name="Рисунок 21"/>
             <wp:cNvGraphicFramePr>
               <a:graphicFrameLocks xmlns:a="http://schemas.openxmlformats.org/drawingml/2006/main" noChangeAspect="1"/>
             </wp:cNvGraphicFramePr>
@@ -83,7 +188,7 @@
                   <pic:spPr>
                     <a:xfrm>
                       <a:off x="0" y="0"/>
-                      <a:ext cx="3514725" cy="314325"/>
+                      <a:ext cx="3886200" cy="1562100"/>
                     </a:xfrm>
                     <a:prstGeom prst="rect">
                       <a:avLst/>
@@ -97,24 +202,36 @@
       </w:r>
       <w:r>
         <w:br/>
-        <w:t>ы</w:t>
-      </w:r>
-      <w:r>
-        <w:br/>
-      </w:r>
+      </w:r>
+      <w:r>
+        <w:br/>
+        <w:t xml:space="preserve">- </w:t>
+      </w:r>
+      <w:proofErr w:type="gramStart"/>
+      <w:r>
+        <w:rPr>
+          <w:lang w:val="en-US"/>
+        </w:rPr>
+        <w:t xml:space="preserve">CRUD </w:t>
+      </w:r>
+      <w:r>
+        <w:t>операции.</w:t>
+      </w:r>
+      <w:proofErr w:type="gramEnd"/>
       <w:r>
         <w:br/>
       </w:r>
       <w:r>
         <w:rPr>
           <w:noProof/>
+          <w:szCs w:val="28"/>
           <w:lang w:eastAsia="ru-RU"/>
         </w:rPr>
         <w:drawing>
-          <wp:inline distT="0" distB="0" distL="0" distR="0" wp14:anchorId="0ED4509B" wp14:editId="5F76A1B5">
-            <wp:extent cx="2143125" cy="304800"/>
+          <wp:inline distT="0" distB="0" distL="0" distR="0" wp14:anchorId="6555FC02" wp14:editId="2EB1D75B">
+            <wp:extent cx="4067175" cy="762000"/>
             <wp:effectExtent l="0" t="0" r="9525" b="0"/>
-            <wp:docPr id="2" name="Рисунок 2"/>
+            <wp:docPr id="22" name="Рисунок 22"/>
             <wp:cNvGraphicFramePr>
               <a:graphicFrameLocks xmlns:a="http://schemas.openxmlformats.org/drawingml/2006/main" noChangeAspect="1"/>
             </wp:cNvGraphicFramePr>
@@ -134,7 +251,7 @@
                   <pic:spPr>
                     <a:xfrm>
                       <a:off x="0" y="0"/>
-                      <a:ext cx="2143125" cy="304800"/>
+                      <a:ext cx="4067175" cy="762000"/>
                     </a:xfrm>
                     <a:prstGeom prst="rect">
                       <a:avLst/>
@@ -147,25 +264,41 @@
         </w:drawing>
       </w:r>
       <w:r>
-        <w:br/>
-        <w:t>ы</w:t>
-      </w:r>
-      <w:r>
-        <w:br/>
-      </w:r>
-      <w:r>
-        <w:br/>
+        <w:rPr>
+          <w:lang w:val="en-US"/>
+        </w:rPr>
+        <w:br/>
+      </w:r>
+      <w:r>
+        <w:rPr>
+          <w:lang w:val="en-US"/>
+        </w:rPr>
+        <w:br/>
+      </w:r>
+    </w:p>
+    <w:p>
+      <w:pPr>
+        <w:rPr>
+          <w:lang w:val="en-US"/>
+        </w:rPr>
+      </w:pPr>
+      <w:r>
+        <w:rPr>
+          <w:lang w:val="en-US"/>
+        </w:rPr>
+        <w:br w:type="column"/>
       </w:r>
       <w:r>
         <w:rPr>
           <w:noProof/>
           <w:lang w:eastAsia="ru-RU"/>
         </w:rPr>
+        <w:lastRenderedPageBreak/>
         <w:drawing>
-          <wp:inline distT="0" distB="0" distL="0" distR="0" wp14:anchorId="41454C52" wp14:editId="4BE06AF1">
-            <wp:extent cx="3048000" cy="219075"/>
-            <wp:effectExtent l="0" t="0" r="0" b="9525"/>
-            <wp:docPr id="3" name="Рисунок 3"/>
+          <wp:inline distT="0" distB="0" distL="0" distR="0" wp14:anchorId="54567477" wp14:editId="13BEE175">
+            <wp:extent cx="2028825" cy="228600"/>
+            <wp:effectExtent l="0" t="0" r="9525" b="0"/>
+            <wp:docPr id="4" name="Рисунок 4"/>
             <wp:cNvGraphicFramePr>
               <a:graphicFrameLocks xmlns:a="http://schemas.openxmlformats.org/drawingml/2006/main" noChangeAspect="1"/>
             </wp:cNvGraphicFramePr>
@@ -185,6 +318,1603 @@
                   <pic:spPr>
                     <a:xfrm>
                       <a:off x="0" y="0"/>
+                      <a:ext cx="2028825" cy="228600"/>
+                    </a:xfrm>
+                    <a:prstGeom prst="rect">
+                      <a:avLst/>
+                    </a:prstGeom>
+                  </pic:spPr>
+                </pic:pic>
+              </a:graphicData>
+            </a:graphic>
+          </wp:inline>
+        </w:drawing>
+      </w:r>
+    </w:p>
+    <w:p>
+      <w:pPr>
+        <w:rPr>
+          <w:szCs w:val="28"/>
+          <w:lang w:val="en-US"/>
+        </w:rPr>
+      </w:pPr>
+      <w:proofErr w:type="gramStart"/>
+      <w:r>
+        <w:rPr>
+          <w:b/>
+          <w:lang w:val="en-US"/>
+        </w:rPr>
+        <w:t xml:space="preserve">-&gt; </w:t>
+      </w:r>
+      <w:r>
+        <w:rPr>
+          <w:b/>
+        </w:rPr>
+        <w:t xml:space="preserve">Оператор </w:t>
+      </w:r>
+      <w:r>
+        <w:rPr>
+          <w:b/>
+          <w:lang w:val="en-US"/>
+        </w:rPr>
+        <w:t>Select.</w:t>
+      </w:r>
+      <w:proofErr w:type="gramEnd"/>
+      <w:r>
+        <w:rPr>
+          <w:lang w:val="en-US"/>
+        </w:rPr>
+        <w:br/>
+      </w:r>
+      <w:r>
+        <w:rPr>
+          <w:szCs w:val="28"/>
+          <w:lang w:val="en-US"/>
+        </w:rPr>
+        <w:t xml:space="preserve">SELECT </w:t>
+      </w:r>
+      <w:proofErr w:type="spellStart"/>
+      <w:r>
+        <w:rPr>
+          <w:szCs w:val="28"/>
+          <w:lang w:val="en-US"/>
+        </w:rPr>
+        <w:t>column_list</w:t>
+      </w:r>
+      <w:proofErr w:type="spellEnd"/>
+      <w:r>
+        <w:rPr>
+          <w:szCs w:val="28"/>
+          <w:lang w:val="en-US"/>
+        </w:rPr>
+        <w:br/>
+        <w:t xml:space="preserve">FROM </w:t>
+      </w:r>
+      <w:proofErr w:type="spellStart"/>
+      <w:r>
+        <w:rPr>
+          <w:szCs w:val="28"/>
+          <w:lang w:val="en-US"/>
+        </w:rPr>
+        <w:t>table_</w:t>
+      </w:r>
+      <w:proofErr w:type="gramStart"/>
+      <w:r>
+        <w:rPr>
+          <w:szCs w:val="28"/>
+          <w:lang w:val="en-US"/>
+        </w:rPr>
+        <w:t>name</w:t>
+      </w:r>
+      <w:proofErr w:type="spellEnd"/>
+      <w:proofErr w:type="gramEnd"/>
+      <w:r>
+        <w:rPr>
+          <w:szCs w:val="28"/>
+          <w:lang w:val="en-US"/>
+        </w:rPr>
+        <w:br/>
+        <w:t xml:space="preserve">[WHERE condition GROUP BY expression HAVING condition ORDER BY </w:t>
+      </w:r>
+      <w:proofErr w:type="spellStart"/>
+      <w:r>
+        <w:rPr>
+          <w:szCs w:val="28"/>
+          <w:lang w:val="en-US"/>
+        </w:rPr>
+        <w:t>exprsn</w:t>
+      </w:r>
+      <w:proofErr w:type="spellEnd"/>
+      <w:r>
+        <w:rPr>
+          <w:szCs w:val="28"/>
+          <w:lang w:val="en-US"/>
+        </w:rPr>
+        <w:t>]</w:t>
+      </w:r>
+      <w:r>
+        <w:rPr>
+          <w:szCs w:val="28"/>
+          <w:lang w:val="en-US"/>
+        </w:rPr>
+        <w:br/>
+      </w:r>
+      <w:r>
+        <w:rPr>
+          <w:szCs w:val="28"/>
+          <w:lang w:val="en-US"/>
+        </w:rPr>
+        <w:br/>
+      </w:r>
+      <w:r>
+        <w:rPr>
+          <w:b/>
+          <w:szCs w:val="28"/>
+          <w:lang w:val="en-US"/>
+        </w:rPr>
+        <w:t xml:space="preserve">-&gt; </w:t>
+      </w:r>
+      <w:r>
+        <w:rPr>
+          <w:b/>
+          <w:szCs w:val="28"/>
+        </w:rPr>
+        <w:t xml:space="preserve">Предикат </w:t>
+      </w:r>
+      <w:r>
+        <w:rPr>
+          <w:b/>
+          <w:szCs w:val="28"/>
+          <w:lang w:val="en-US"/>
+        </w:rPr>
+        <w:t>WHERE.</w:t>
+      </w:r>
+      <w:r>
+        <w:br/>
+      </w:r>
+      <w:r>
+        <w:rPr>
+          <w:noProof/>
+          <w:szCs w:val="28"/>
+          <w:lang w:eastAsia="ru-RU"/>
+        </w:rPr>
+        <w:drawing>
+          <wp:inline distT="0" distB="0" distL="0" distR="0" wp14:anchorId="292C95B0" wp14:editId="2E775575">
+            <wp:extent cx="3990975" cy="1885950"/>
+            <wp:effectExtent l="0" t="0" r="9525" b="0"/>
+            <wp:docPr id="23" name="Рисунок 23"/>
+            <wp:cNvGraphicFramePr>
+              <a:graphicFrameLocks xmlns:a="http://schemas.openxmlformats.org/drawingml/2006/main" noChangeAspect="1"/>
+            </wp:cNvGraphicFramePr>
+            <a:graphic xmlns:a="http://schemas.openxmlformats.org/drawingml/2006/main">
+              <a:graphicData uri="http://schemas.openxmlformats.org/drawingml/2006/picture">
+                <pic:pic xmlns:pic="http://schemas.openxmlformats.org/drawingml/2006/picture">
+                  <pic:nvPicPr>
+                    <pic:cNvPr id="0" name=""/>
+                    <pic:cNvPicPr/>
+                  </pic:nvPicPr>
+                  <pic:blipFill>
+                    <a:blip r:embed="rId9"/>
+                    <a:stretch>
+                      <a:fillRect/>
+                    </a:stretch>
+                  </pic:blipFill>
+                  <pic:spPr>
+                    <a:xfrm>
+                      <a:off x="0" y="0"/>
+                      <a:ext cx="3990975" cy="1885950"/>
+                    </a:xfrm>
+                    <a:prstGeom prst="rect">
+                      <a:avLst/>
+                    </a:prstGeom>
+                  </pic:spPr>
+                </pic:pic>
+              </a:graphicData>
+            </a:graphic>
+          </wp:inline>
+        </w:drawing>
+      </w:r>
+      <w:r>
+        <w:rPr>
+          <w:szCs w:val="28"/>
+          <w:lang w:val="en-US"/>
+        </w:rPr>
+        <w:br/>
+      </w:r>
+      <w:r>
+        <w:rPr>
+          <w:szCs w:val="28"/>
+          <w:lang w:val="en-US"/>
+        </w:rPr>
+        <w:br/>
+      </w:r>
+      <w:proofErr w:type="gramStart"/>
+      <w:r>
+        <w:rPr>
+          <w:b/>
+          <w:szCs w:val="28"/>
+          <w:lang w:val="en-US"/>
+        </w:rPr>
+        <w:t xml:space="preserve">-&gt; </w:t>
+      </w:r>
+      <w:r>
+        <w:rPr>
+          <w:b/>
+          <w:szCs w:val="28"/>
+        </w:rPr>
+        <w:t>Фильтрация.</w:t>
+      </w:r>
+      <w:proofErr w:type="gramEnd"/>
+      <w:r>
+        <w:rPr>
+          <w:szCs w:val="28"/>
+          <w:lang w:val="en-US"/>
+        </w:rPr>
+        <w:br/>
+      </w:r>
+      <w:r>
+        <w:rPr>
+          <w:noProof/>
+          <w:szCs w:val="28"/>
+          <w:lang w:eastAsia="ru-RU"/>
+        </w:rPr>
+        <w:drawing>
+          <wp:inline distT="0" distB="0" distL="0" distR="0" wp14:anchorId="48BEDF4D" wp14:editId="5D895D12">
+            <wp:extent cx="3848100" cy="2628900"/>
+            <wp:effectExtent l="0" t="0" r="0" b="0"/>
+            <wp:docPr id="24" name="Рисунок 24"/>
+            <wp:cNvGraphicFramePr>
+              <a:graphicFrameLocks xmlns:a="http://schemas.openxmlformats.org/drawingml/2006/main" noChangeAspect="1"/>
+            </wp:cNvGraphicFramePr>
+            <a:graphic xmlns:a="http://schemas.openxmlformats.org/drawingml/2006/main">
+              <a:graphicData uri="http://schemas.openxmlformats.org/drawingml/2006/picture">
+                <pic:pic xmlns:pic="http://schemas.openxmlformats.org/drawingml/2006/picture">
+                  <pic:nvPicPr>
+                    <pic:cNvPr id="0" name=""/>
+                    <pic:cNvPicPr/>
+                  </pic:nvPicPr>
+                  <pic:blipFill>
+                    <a:blip r:embed="rId10"/>
+                    <a:stretch>
+                      <a:fillRect/>
+                    </a:stretch>
+                  </pic:blipFill>
+                  <pic:spPr>
+                    <a:xfrm>
+                      <a:off x="0" y="0"/>
+                      <a:ext cx="3848100" cy="2628900"/>
+                    </a:xfrm>
+                    <a:prstGeom prst="rect">
+                      <a:avLst/>
+                    </a:prstGeom>
+                  </pic:spPr>
+                </pic:pic>
+              </a:graphicData>
+            </a:graphic>
+          </wp:inline>
+        </w:drawing>
+      </w:r>
+      <w:r>
+        <w:rPr>
+          <w:szCs w:val="28"/>
+          <w:lang w:val="en-US"/>
+        </w:rPr>
+        <w:br/>
+      </w:r>
+      <w:r>
+        <w:rPr>
+          <w:szCs w:val="28"/>
+          <w:lang w:val="en-US"/>
+        </w:rPr>
+        <w:br/>
+        <w:t xml:space="preserve">Between </w:t>
+      </w:r>
+      <w:r>
+        <w:rPr>
+          <w:szCs w:val="28"/>
+        </w:rPr>
+        <w:t>– в диапазоне.</w:t>
+      </w:r>
+      <w:r>
+        <w:rPr>
+          <w:szCs w:val="28"/>
+        </w:rPr>
+        <w:br/>
+      </w:r>
+      <w:r>
+        <w:rPr>
+          <w:szCs w:val="28"/>
+          <w:lang w:val="en-US"/>
+        </w:rPr>
+        <w:t xml:space="preserve">In – </w:t>
+      </w:r>
+      <w:r>
+        <w:rPr>
+          <w:szCs w:val="28"/>
+        </w:rPr>
+        <w:t>Атрибут находится в массиве.</w:t>
+      </w:r>
+      <w:r>
+        <w:rPr>
+          <w:szCs w:val="28"/>
+        </w:rPr>
+        <w:br/>
+      </w:r>
+      <w:r>
+        <w:rPr>
+          <w:szCs w:val="28"/>
+          <w:lang w:val="en-US"/>
+        </w:rPr>
+        <w:t xml:space="preserve">Like – </w:t>
+      </w:r>
+      <w:r>
+        <w:rPr>
+          <w:szCs w:val="28"/>
+        </w:rPr>
+        <w:t>позволяет искать подстроку в строке</w:t>
+      </w:r>
+      <w:r>
+        <w:rPr>
+          <w:szCs w:val="28"/>
+          <w:lang w:val="en-US"/>
+        </w:rPr>
+        <w:t>.</w:t>
+      </w:r>
+      <w:r>
+        <w:rPr>
+          <w:szCs w:val="28"/>
+          <w:lang w:val="en-US"/>
+        </w:rPr>
+        <w:br/>
+      </w:r>
+      <w:r>
+        <w:rPr>
+          <w:szCs w:val="28"/>
+          <w:lang w:val="en-US"/>
+        </w:rPr>
+        <w:br/>
+      </w:r>
+      <w:r>
+        <w:rPr>
+          <w:noProof/>
+          <w:szCs w:val="28"/>
+          <w:lang w:eastAsia="ru-RU"/>
+        </w:rPr>
+        <w:lastRenderedPageBreak/>
+        <w:drawing>
+          <wp:inline distT="0" distB="0" distL="0" distR="0" wp14:anchorId="10E7240A" wp14:editId="0E5E55CC">
+            <wp:extent cx="3105150" cy="2314575"/>
+            <wp:effectExtent l="0" t="0" r="0" b="9525"/>
+            <wp:docPr id="25" name="Рисунок 25"/>
+            <wp:cNvGraphicFramePr>
+              <a:graphicFrameLocks xmlns:a="http://schemas.openxmlformats.org/drawingml/2006/main" noChangeAspect="1"/>
+            </wp:cNvGraphicFramePr>
+            <a:graphic xmlns:a="http://schemas.openxmlformats.org/drawingml/2006/main">
+              <a:graphicData uri="http://schemas.openxmlformats.org/drawingml/2006/picture">
+                <pic:pic xmlns:pic="http://schemas.openxmlformats.org/drawingml/2006/picture">
+                  <pic:nvPicPr>
+                    <pic:cNvPr id="0" name=""/>
+                    <pic:cNvPicPr/>
+                  </pic:nvPicPr>
+                  <pic:blipFill>
+                    <a:blip r:embed="rId11"/>
+                    <a:stretch>
+                      <a:fillRect/>
+                    </a:stretch>
+                  </pic:blipFill>
+                  <pic:spPr>
+                    <a:xfrm>
+                      <a:off x="0" y="0"/>
+                      <a:ext cx="3105150" cy="2314575"/>
+                    </a:xfrm>
+                    <a:prstGeom prst="rect">
+                      <a:avLst/>
+                    </a:prstGeom>
+                  </pic:spPr>
+                </pic:pic>
+              </a:graphicData>
+            </a:graphic>
+          </wp:inline>
+        </w:drawing>
+      </w:r>
+      <w:r>
+        <w:rPr>
+          <w:szCs w:val="28"/>
+          <w:lang w:val="en-US"/>
+        </w:rPr>
+        <w:br/>
+      </w:r>
+      <w:r>
+        <w:rPr>
+          <w:szCs w:val="28"/>
+          <w:lang w:val="en-US"/>
+        </w:rPr>
+        <w:br/>
+      </w:r>
+      <w:proofErr w:type="gramStart"/>
+      <w:r>
+        <w:rPr>
+          <w:b/>
+          <w:szCs w:val="28"/>
+          <w:lang w:val="en-US"/>
+        </w:rPr>
+        <w:t xml:space="preserve">-&gt; </w:t>
+      </w:r>
+      <w:r>
+        <w:rPr>
+          <w:b/>
+          <w:szCs w:val="28"/>
+        </w:rPr>
+        <w:t xml:space="preserve">Предикат </w:t>
+      </w:r>
+      <w:r>
+        <w:rPr>
+          <w:b/>
+          <w:szCs w:val="28"/>
+          <w:lang w:val="en-US"/>
+        </w:rPr>
+        <w:t>LIMIT/TOP.</w:t>
+      </w:r>
+      <w:proofErr w:type="gramEnd"/>
+      <w:r>
+        <w:rPr>
+          <w:szCs w:val="28"/>
+          <w:lang w:val="en-US"/>
+        </w:rPr>
+        <w:br/>
+      </w:r>
+      <w:r>
+        <w:rPr>
+          <w:noProof/>
+          <w:szCs w:val="28"/>
+          <w:lang w:eastAsia="ru-RU"/>
+        </w:rPr>
+        <w:drawing>
+          <wp:inline distT="0" distB="0" distL="0" distR="0" wp14:anchorId="6911DC9E" wp14:editId="6D49764F">
+            <wp:extent cx="4572000" cy="3106168"/>
+            <wp:effectExtent l="0" t="0" r="0" b="0"/>
+            <wp:docPr id="26" name="Рисунок 26"/>
+            <wp:cNvGraphicFramePr>
+              <a:graphicFrameLocks xmlns:a="http://schemas.openxmlformats.org/drawingml/2006/main" noChangeAspect="1"/>
+            </wp:cNvGraphicFramePr>
+            <a:graphic xmlns:a="http://schemas.openxmlformats.org/drawingml/2006/main">
+              <a:graphicData uri="http://schemas.openxmlformats.org/drawingml/2006/picture">
+                <pic:pic xmlns:pic="http://schemas.openxmlformats.org/drawingml/2006/picture">
+                  <pic:nvPicPr>
+                    <pic:cNvPr id="0" name=""/>
+                    <pic:cNvPicPr/>
+                  </pic:nvPicPr>
+                  <pic:blipFill>
+                    <a:blip r:embed="rId12"/>
+                    <a:stretch>
+                      <a:fillRect/>
+                    </a:stretch>
+                  </pic:blipFill>
+                  <pic:spPr>
+                    <a:xfrm>
+                      <a:off x="0" y="0"/>
+                      <a:ext cx="4591843" cy="3119649"/>
+                    </a:xfrm>
+                    <a:prstGeom prst="rect">
+                      <a:avLst/>
+                    </a:prstGeom>
+                  </pic:spPr>
+                </pic:pic>
+              </a:graphicData>
+            </a:graphic>
+          </wp:inline>
+        </w:drawing>
+      </w:r>
+      <w:r>
+        <w:rPr>
+          <w:szCs w:val="28"/>
+          <w:lang w:val="en-US"/>
+        </w:rPr>
+        <w:br/>
+      </w:r>
+      <w:r>
+        <w:rPr>
+          <w:szCs w:val="28"/>
+          <w:lang w:val="en-US"/>
+        </w:rPr>
+        <w:br/>
+      </w:r>
+    </w:p>
+    <w:p>
+      <w:pPr>
+        <w:rPr>
+          <w:b/>
+          <w:szCs w:val="28"/>
+          <w:lang w:val="en-US"/>
+        </w:rPr>
+      </w:pPr>
+      <w:r>
+        <w:rPr>
+          <w:szCs w:val="28"/>
+          <w:lang w:val="en-US"/>
+        </w:rPr>
+        <w:br w:type="column"/>
+      </w:r>
+      <w:proofErr w:type="gramStart"/>
+      <w:r>
+        <w:rPr>
+          <w:b/>
+          <w:szCs w:val="28"/>
+          <w:lang w:val="en-US"/>
+        </w:rPr>
+        <w:lastRenderedPageBreak/>
+        <w:t xml:space="preserve">-&gt; </w:t>
+      </w:r>
+      <w:r>
+        <w:rPr>
+          <w:b/>
+          <w:szCs w:val="28"/>
+        </w:rPr>
+        <w:t xml:space="preserve">Предикат </w:t>
+      </w:r>
+      <w:r>
+        <w:rPr>
+          <w:b/>
+          <w:szCs w:val="28"/>
+          <w:lang w:val="en-US"/>
+        </w:rPr>
+        <w:t>ORDER.</w:t>
+      </w:r>
+      <w:proofErr w:type="gramEnd"/>
+      <w:r>
+        <w:rPr>
+          <w:szCs w:val="28"/>
+          <w:lang w:val="en-US"/>
+        </w:rPr>
+        <w:br/>
+      </w:r>
+      <w:r>
+        <w:rPr>
+          <w:noProof/>
+          <w:szCs w:val="28"/>
+          <w:lang w:eastAsia="ru-RU"/>
+        </w:rPr>
+        <w:drawing>
+          <wp:inline distT="0" distB="0" distL="0" distR="0" wp14:anchorId="2CEF692A" wp14:editId="77A243A6">
+            <wp:extent cx="3943350" cy="3009900"/>
+            <wp:effectExtent l="0" t="0" r="0" b="0"/>
+            <wp:docPr id="27" name="Рисунок 27"/>
+            <wp:cNvGraphicFramePr>
+              <a:graphicFrameLocks xmlns:a="http://schemas.openxmlformats.org/drawingml/2006/main" noChangeAspect="1"/>
+            </wp:cNvGraphicFramePr>
+            <a:graphic xmlns:a="http://schemas.openxmlformats.org/drawingml/2006/main">
+              <a:graphicData uri="http://schemas.openxmlformats.org/drawingml/2006/picture">
+                <pic:pic xmlns:pic="http://schemas.openxmlformats.org/drawingml/2006/picture">
+                  <pic:nvPicPr>
+                    <pic:cNvPr id="0" name=""/>
+                    <pic:cNvPicPr/>
+                  </pic:nvPicPr>
+                  <pic:blipFill>
+                    <a:blip r:embed="rId13"/>
+                    <a:stretch>
+                      <a:fillRect/>
+                    </a:stretch>
+                  </pic:blipFill>
+                  <pic:spPr>
+                    <a:xfrm>
+                      <a:off x="0" y="0"/>
+                      <a:ext cx="3943350" cy="3009900"/>
+                    </a:xfrm>
+                    <a:prstGeom prst="rect">
+                      <a:avLst/>
+                    </a:prstGeom>
+                  </pic:spPr>
+                </pic:pic>
+              </a:graphicData>
+            </a:graphic>
+          </wp:inline>
+        </w:drawing>
+      </w:r>
+      <w:r>
+        <w:rPr>
+          <w:szCs w:val="28"/>
+          <w:lang w:val="en-US"/>
+        </w:rPr>
+        <w:br/>
+      </w:r>
+      <w:r>
+        <w:rPr>
+          <w:szCs w:val="28"/>
+          <w:lang w:val="en-US"/>
+        </w:rPr>
+        <w:br/>
+      </w:r>
+      <w:r>
+        <w:br/>
+      </w:r>
+      <w:r>
+        <w:br/>
+      </w:r>
+      <w:r>
+        <w:br/>
+      </w:r>
+      <w:r>
+        <w:rPr>
+          <w:noProof/>
+          <w:lang w:eastAsia="ru-RU"/>
+        </w:rPr>
+        <w:drawing>
+          <wp:inline distT="0" distB="0" distL="0" distR="0" wp14:anchorId="1478DF7D" wp14:editId="7C227A0D">
+            <wp:extent cx="3514725" cy="314325"/>
+            <wp:effectExtent l="0" t="0" r="9525" b="9525"/>
+            <wp:docPr id="1" name="Рисунок 1"/>
+            <wp:cNvGraphicFramePr>
+              <a:graphicFrameLocks xmlns:a="http://schemas.openxmlformats.org/drawingml/2006/main" noChangeAspect="1"/>
+            </wp:cNvGraphicFramePr>
+            <a:graphic xmlns:a="http://schemas.openxmlformats.org/drawingml/2006/main">
+              <a:graphicData uri="http://schemas.openxmlformats.org/drawingml/2006/picture">
+                <pic:pic xmlns:pic="http://schemas.openxmlformats.org/drawingml/2006/picture">
+                  <pic:nvPicPr>
+                    <pic:cNvPr id="0" name=""/>
+                    <pic:cNvPicPr/>
+                  </pic:nvPicPr>
+                  <pic:blipFill>
+                    <a:blip r:embed="rId14"/>
+                    <a:stretch>
+                      <a:fillRect/>
+                    </a:stretch>
+                  </pic:blipFill>
+                  <pic:spPr>
+                    <a:xfrm>
+                      <a:off x="0" y="0"/>
+                      <a:ext cx="3514725" cy="314325"/>
+                    </a:xfrm>
+                    <a:prstGeom prst="rect">
+                      <a:avLst/>
+                    </a:prstGeom>
+                  </pic:spPr>
+                </pic:pic>
+              </a:graphicData>
+            </a:graphic>
+          </wp:inline>
+        </w:drawing>
+      </w:r>
+      <w:r>
+        <w:br/>
+      </w:r>
+      <w:r>
+        <w:rPr>
+          <w:lang w:val="en-US"/>
+        </w:rPr>
+        <w:br/>
+      </w:r>
+      <w:r>
+        <w:rPr>
+          <w:b/>
+          <w:szCs w:val="28"/>
+          <w:lang w:val="en-US"/>
+        </w:rPr>
+        <w:t xml:space="preserve">[1] </w:t>
+      </w:r>
+      <w:proofErr w:type="gramStart"/>
+      <w:r>
+        <w:rPr>
+          <w:b/>
+          <w:szCs w:val="28"/>
+        </w:rPr>
+        <w:t xml:space="preserve">Оператор </w:t>
+      </w:r>
+      <w:r>
+        <w:rPr>
+          <w:b/>
+          <w:szCs w:val="28"/>
+          <w:lang w:val="en-US"/>
+        </w:rPr>
+        <w:t xml:space="preserve"> INSERT</w:t>
+      </w:r>
+      <w:proofErr w:type="gramEnd"/>
+      <w:r>
+        <w:rPr>
+          <w:b/>
+          <w:szCs w:val="28"/>
+          <w:lang w:val="en-US"/>
+        </w:rPr>
+        <w:t>.</w:t>
+      </w:r>
+      <w:r>
+        <w:rPr>
+          <w:szCs w:val="28"/>
+        </w:rPr>
+        <w:br/>
+      </w:r>
+      <w:r>
+        <w:rPr>
+          <w:szCs w:val="28"/>
+        </w:rPr>
+        <w:br/>
+        <w:t>Внести записи без указания столбцов:</w:t>
+      </w:r>
+      <w:r>
+        <w:rPr>
+          <w:szCs w:val="28"/>
+          <w:lang w:val="en-US"/>
+        </w:rPr>
+        <w:br/>
+        <w:t>INSERT INTO &lt;</w:t>
+      </w:r>
+      <w:r>
+        <w:rPr>
+          <w:szCs w:val="28"/>
+        </w:rPr>
+        <w:t>название таблицы</w:t>
+      </w:r>
+      <w:r>
+        <w:rPr>
+          <w:szCs w:val="28"/>
+          <w:lang w:val="en-US"/>
+        </w:rPr>
+        <w:t>&gt; VALUES (&lt;</w:t>
+      </w:r>
+      <w:r>
+        <w:rPr>
+          <w:szCs w:val="28"/>
+        </w:rPr>
+        <w:t>выражение1</w:t>
+      </w:r>
+      <w:r>
+        <w:rPr>
+          <w:szCs w:val="28"/>
+          <w:lang w:val="en-US"/>
+        </w:rPr>
+        <w:t>&gt;, &lt;</w:t>
+      </w:r>
+      <w:r>
+        <w:rPr>
+          <w:szCs w:val="28"/>
+        </w:rPr>
+        <w:t>выражение2</w:t>
+      </w:r>
+      <w:r>
+        <w:rPr>
+          <w:szCs w:val="28"/>
+          <w:lang w:val="en-US"/>
+        </w:rPr>
+        <w:t>&gt;</w:t>
+      </w:r>
+      <w:proofErr w:type="gramStart"/>
+      <w:r>
+        <w:rPr>
+          <w:szCs w:val="28"/>
+          <w:lang w:val="en-US"/>
+        </w:rPr>
+        <w:t>..)</w:t>
+      </w:r>
+      <w:proofErr w:type="gramEnd"/>
+      <w:r>
+        <w:rPr>
+          <w:szCs w:val="28"/>
+        </w:rPr>
+        <w:br/>
+      </w:r>
+      <w:r>
+        <w:rPr>
+          <w:szCs w:val="28"/>
+        </w:rPr>
+        <w:br/>
+        <w:t>Внести записи по некоторым столбцам:</w:t>
+      </w:r>
+      <w:r>
+        <w:rPr>
+          <w:szCs w:val="28"/>
+        </w:rPr>
+        <w:br/>
+      </w:r>
+      <w:r>
+        <w:rPr>
+          <w:szCs w:val="28"/>
+          <w:lang w:val="en-US"/>
+        </w:rPr>
+        <w:t>INSERT INTO &lt;</w:t>
+      </w:r>
+      <w:r>
+        <w:rPr>
+          <w:szCs w:val="28"/>
+        </w:rPr>
+        <w:t>название таблицы</w:t>
+      </w:r>
+      <w:r>
+        <w:rPr>
+          <w:szCs w:val="28"/>
+          <w:lang w:val="en-US"/>
+        </w:rPr>
+        <w:t xml:space="preserve">&gt; </w:t>
+      </w:r>
+      <w:r>
+        <w:rPr>
+          <w:szCs w:val="28"/>
+        </w:rPr>
+        <w:t>(</w:t>
+      </w:r>
+      <w:proofErr w:type="spellStart"/>
+      <w:r>
+        <w:rPr>
+          <w:szCs w:val="28"/>
+          <w:lang w:val="en-US"/>
+        </w:rPr>
+        <w:t>column_</w:t>
+      </w:r>
+      <w:proofErr w:type="gramStart"/>
+      <w:r>
+        <w:rPr>
+          <w:szCs w:val="28"/>
+          <w:lang w:val="en-US"/>
+        </w:rPr>
+        <w:t>name</w:t>
+      </w:r>
+      <w:proofErr w:type="spellEnd"/>
+      <w:r>
+        <w:rPr>
+          <w:szCs w:val="28"/>
+          <w:lang w:val="en-US"/>
+        </w:rPr>
+        <w:t>, …</w:t>
+      </w:r>
+      <w:r>
+        <w:rPr>
+          <w:szCs w:val="28"/>
+        </w:rPr>
+        <w:t>)</w:t>
+      </w:r>
+      <w:proofErr w:type="gramEnd"/>
+      <w:r>
+        <w:rPr>
+          <w:szCs w:val="28"/>
+          <w:lang w:val="en-US"/>
+        </w:rPr>
+        <w:t xml:space="preserve"> VALUES (name)</w:t>
+      </w:r>
+      <w:r>
+        <w:rPr>
+          <w:szCs w:val="28"/>
+        </w:rPr>
+        <w:t>.</w:t>
+      </w:r>
+      <w:r>
+        <w:rPr>
+          <w:szCs w:val="28"/>
+        </w:rPr>
+        <w:br/>
+      </w:r>
+      <w:r>
+        <w:rPr>
+          <w:szCs w:val="28"/>
+        </w:rPr>
+        <w:br/>
+        <w:t xml:space="preserve">Внести записи с оператором </w:t>
+      </w:r>
+      <w:r>
+        <w:rPr>
+          <w:szCs w:val="28"/>
+          <w:lang w:val="en-US"/>
+        </w:rPr>
+        <w:t>SELECT.</w:t>
+      </w:r>
+      <w:r>
+        <w:rPr>
+          <w:szCs w:val="28"/>
+          <w:lang w:val="en-US"/>
+        </w:rPr>
+        <w:br/>
+        <w:t>INSERT INTO &lt;</w:t>
+      </w:r>
+      <w:r>
+        <w:rPr>
+          <w:szCs w:val="28"/>
+        </w:rPr>
+        <w:t>название таблицы</w:t>
+      </w:r>
+      <w:r>
+        <w:rPr>
+          <w:szCs w:val="28"/>
+          <w:lang w:val="en-US"/>
+        </w:rPr>
+        <w:t>&gt;</w:t>
+      </w:r>
+      <w:r>
+        <w:rPr>
+          <w:szCs w:val="28"/>
+        </w:rPr>
+        <w:t xml:space="preserve"> </w:t>
+      </w:r>
+      <w:r>
+        <w:rPr>
+          <w:szCs w:val="28"/>
+          <w:lang w:val="en-US"/>
+        </w:rPr>
+        <w:t xml:space="preserve">SELECT </w:t>
+      </w:r>
+      <w:proofErr w:type="spellStart"/>
+      <w:r>
+        <w:rPr>
+          <w:szCs w:val="28"/>
+          <w:lang w:val="en-US"/>
+        </w:rPr>
+        <w:t>column_</w:t>
+      </w:r>
+      <w:proofErr w:type="gramStart"/>
+      <w:r>
+        <w:rPr>
+          <w:szCs w:val="28"/>
+          <w:lang w:val="en-US"/>
+        </w:rPr>
+        <w:t>name</w:t>
+      </w:r>
+      <w:proofErr w:type="spellEnd"/>
+      <w:r>
+        <w:rPr>
+          <w:szCs w:val="28"/>
+          <w:lang w:val="en-US"/>
+        </w:rPr>
+        <w:t>, …</w:t>
+      </w:r>
+      <w:proofErr w:type="gramEnd"/>
+      <w:r>
+        <w:rPr>
+          <w:szCs w:val="28"/>
+          <w:lang w:val="en-US"/>
+        </w:rPr>
+        <w:t xml:space="preserve"> FROM &lt;</w:t>
+      </w:r>
+      <w:proofErr w:type="spellStart"/>
+      <w:r>
+        <w:rPr>
+          <w:szCs w:val="28"/>
+        </w:rPr>
+        <w:t>названи</w:t>
+      </w:r>
+      <w:proofErr w:type="spellEnd"/>
+      <w:r>
+        <w:rPr>
+          <w:szCs w:val="28"/>
+        </w:rPr>
+        <w:t xml:space="preserve"> таблицы</w:t>
+      </w:r>
+      <w:r>
+        <w:rPr>
+          <w:szCs w:val="28"/>
+          <w:lang w:val="en-US"/>
+        </w:rPr>
+        <w:t>&gt;</w:t>
+      </w:r>
+      <w:r>
+        <w:rPr>
+          <w:szCs w:val="28"/>
+          <w:lang w:val="en-US"/>
+        </w:rPr>
+        <w:br/>
+      </w:r>
+      <w:r>
+        <w:rPr>
+          <w:szCs w:val="28"/>
+          <w:lang w:val="en-US"/>
+        </w:rPr>
+        <w:br/>
+      </w:r>
+      <w:r>
+        <w:rPr>
+          <w:b/>
+          <w:szCs w:val="28"/>
+          <w:lang w:val="en-US"/>
+        </w:rPr>
+        <w:br/>
+      </w:r>
+    </w:p>
+    <w:p>
+      <w:pPr>
+        <w:rPr>
+          <w:szCs w:val="28"/>
+        </w:rPr>
+      </w:pPr>
+      <w:r>
+        <w:rPr>
+          <w:b/>
+          <w:szCs w:val="28"/>
+          <w:lang w:val="en-US"/>
+        </w:rPr>
+        <w:br w:type="column"/>
+      </w:r>
+      <w:r>
+        <w:rPr>
+          <w:b/>
+          <w:szCs w:val="28"/>
+          <w:lang w:val="en-US"/>
+        </w:rPr>
+        <w:lastRenderedPageBreak/>
+        <w:t xml:space="preserve">[2] </w:t>
+      </w:r>
+      <w:proofErr w:type="gramStart"/>
+      <w:r>
+        <w:rPr>
+          <w:b/>
+          <w:szCs w:val="28"/>
+        </w:rPr>
+        <w:t xml:space="preserve">Оператор </w:t>
+      </w:r>
+      <w:r>
+        <w:rPr>
+          <w:b/>
+          <w:szCs w:val="28"/>
+          <w:lang w:val="en-US"/>
+        </w:rPr>
+        <w:t xml:space="preserve"> DELETE</w:t>
+      </w:r>
+      <w:proofErr w:type="gramEnd"/>
+      <w:r>
+        <w:rPr>
+          <w:b/>
+          <w:szCs w:val="28"/>
+          <w:lang w:val="en-US"/>
+        </w:rPr>
+        <w:t>.</w:t>
+      </w:r>
+      <w:r>
+        <w:rPr>
+          <w:szCs w:val="28"/>
+          <w:lang w:val="en-US"/>
+        </w:rPr>
+        <w:br/>
+      </w:r>
+      <w:r>
+        <w:rPr>
+          <w:noProof/>
+          <w:szCs w:val="28"/>
+          <w:lang w:eastAsia="ru-RU"/>
+        </w:rPr>
+        <w:drawing>
+          <wp:inline distT="0" distB="0" distL="0" distR="0" wp14:anchorId="3A3D87D1" wp14:editId="659023E2">
+            <wp:extent cx="3714750" cy="2486025"/>
+            <wp:effectExtent l="0" t="0" r="0" b="9525"/>
+            <wp:docPr id="29" name="Рисунок 29"/>
+            <wp:cNvGraphicFramePr>
+              <a:graphicFrameLocks xmlns:a="http://schemas.openxmlformats.org/drawingml/2006/main" noChangeAspect="1"/>
+            </wp:cNvGraphicFramePr>
+            <a:graphic xmlns:a="http://schemas.openxmlformats.org/drawingml/2006/main">
+              <a:graphicData uri="http://schemas.openxmlformats.org/drawingml/2006/picture">
+                <pic:pic xmlns:pic="http://schemas.openxmlformats.org/drawingml/2006/picture">
+                  <pic:nvPicPr>
+                    <pic:cNvPr id="0" name=""/>
+                    <pic:cNvPicPr/>
+                  </pic:nvPicPr>
+                  <pic:blipFill>
+                    <a:blip r:embed="rId15"/>
+                    <a:stretch>
+                      <a:fillRect/>
+                    </a:stretch>
+                  </pic:blipFill>
+                  <pic:spPr>
+                    <a:xfrm>
+                      <a:off x="0" y="0"/>
+                      <a:ext cx="3714750" cy="2486025"/>
+                    </a:xfrm>
+                    <a:prstGeom prst="rect">
+                      <a:avLst/>
+                    </a:prstGeom>
+                  </pic:spPr>
+                </pic:pic>
+              </a:graphicData>
+            </a:graphic>
+          </wp:inline>
+        </w:drawing>
+      </w:r>
+      <w:r>
+        <w:rPr>
+          <w:b/>
+          <w:szCs w:val="28"/>
+          <w:lang w:val="en-US"/>
+        </w:rPr>
+        <w:br/>
+      </w:r>
+      <w:r>
+        <w:rPr>
+          <w:b/>
+          <w:szCs w:val="28"/>
+          <w:lang w:val="en-US"/>
+        </w:rPr>
+        <w:br/>
+      </w:r>
+      <w:r>
+        <w:rPr>
+          <w:b/>
+          <w:szCs w:val="28"/>
+          <w:lang w:val="en-US"/>
+        </w:rPr>
+        <w:t xml:space="preserve">[3] </w:t>
+      </w:r>
+      <w:proofErr w:type="gramStart"/>
+      <w:r>
+        <w:rPr>
+          <w:b/>
+          <w:szCs w:val="28"/>
+        </w:rPr>
+        <w:t>Оператор</w:t>
+      </w:r>
+      <w:r>
+        <w:rPr>
+          <w:b/>
+          <w:szCs w:val="28"/>
+          <w:lang w:val="en-US"/>
+        </w:rPr>
+        <w:t xml:space="preserve"> </w:t>
+      </w:r>
+      <w:r>
+        <w:rPr>
+          <w:b/>
+          <w:szCs w:val="28"/>
+        </w:rPr>
+        <w:t xml:space="preserve"> </w:t>
+      </w:r>
+      <w:r>
+        <w:rPr>
+          <w:b/>
+          <w:szCs w:val="28"/>
+          <w:lang w:val="en-US"/>
+        </w:rPr>
+        <w:t>UPDATE</w:t>
+      </w:r>
+      <w:proofErr w:type="gramEnd"/>
+      <w:r>
+        <w:rPr>
+          <w:b/>
+          <w:szCs w:val="28"/>
+          <w:lang w:val="en-US"/>
+        </w:rPr>
+        <w:t>.</w:t>
+      </w:r>
+      <w:r>
+        <w:rPr>
+          <w:szCs w:val="28"/>
+          <w:lang w:val="en-US"/>
+        </w:rPr>
+        <w:br/>
+      </w:r>
+      <w:r>
+        <w:rPr>
+          <w:noProof/>
+          <w:szCs w:val="28"/>
+          <w:lang w:eastAsia="ru-RU"/>
+        </w:rPr>
+        <w:drawing>
+          <wp:inline distT="0" distB="0" distL="0" distR="0" wp14:anchorId="65BD6F77" wp14:editId="2F6A0452">
+            <wp:extent cx="5641349" cy="1885070"/>
+            <wp:effectExtent l="0" t="0" r="0" b="1270"/>
+            <wp:docPr id="28" name="Рисунок 28"/>
+            <wp:cNvGraphicFramePr>
+              <a:graphicFrameLocks xmlns:a="http://schemas.openxmlformats.org/drawingml/2006/main" noChangeAspect="1"/>
+            </wp:cNvGraphicFramePr>
+            <a:graphic xmlns:a="http://schemas.openxmlformats.org/drawingml/2006/main">
+              <a:graphicData uri="http://schemas.openxmlformats.org/drawingml/2006/picture">
+                <pic:pic xmlns:pic="http://schemas.openxmlformats.org/drawingml/2006/picture">
+                  <pic:nvPicPr>
+                    <pic:cNvPr id="0" name=""/>
+                    <pic:cNvPicPr/>
+                  </pic:nvPicPr>
+                  <pic:blipFill>
+                    <a:blip r:embed="rId16"/>
+                    <a:stretch>
+                      <a:fillRect/>
+                    </a:stretch>
+                  </pic:blipFill>
+                  <pic:spPr>
+                    <a:xfrm>
+                      <a:off x="0" y="0"/>
+                      <a:ext cx="5653101" cy="1888997"/>
+                    </a:xfrm>
+                    <a:prstGeom prst="rect">
+                      <a:avLst/>
+                    </a:prstGeom>
+                  </pic:spPr>
+                </pic:pic>
+              </a:graphicData>
+            </a:graphic>
+          </wp:inline>
+        </w:drawing>
+      </w:r>
+      <w:r>
+        <w:rPr>
+          <w:szCs w:val="28"/>
+          <w:lang w:val="en-US"/>
+        </w:rPr>
+        <w:br/>
+      </w:r>
+      <w:r>
+        <w:rPr>
+          <w:szCs w:val="28"/>
+          <w:lang w:val="en-US"/>
+        </w:rPr>
+        <w:br/>
+      </w:r>
+      <w:r>
+        <w:rPr>
+          <w:b/>
+          <w:szCs w:val="28"/>
+          <w:lang w:val="en-US"/>
+        </w:rPr>
+        <w:t xml:space="preserve">[4 extra] </w:t>
+      </w:r>
+      <w:r>
+        <w:rPr>
+          <w:b/>
+          <w:szCs w:val="28"/>
+        </w:rPr>
+        <w:t xml:space="preserve">Оператор </w:t>
+      </w:r>
+      <w:r>
+        <w:rPr>
+          <w:b/>
+          <w:szCs w:val="28"/>
+          <w:lang w:val="en-US"/>
+        </w:rPr>
+        <w:t>GROUP BY.</w:t>
+      </w:r>
+      <w:r>
+        <w:rPr>
+          <w:szCs w:val="28"/>
+          <w:lang w:val="en-US"/>
+        </w:rPr>
+        <w:br/>
+      </w:r>
+      <w:r>
+        <w:rPr>
+          <w:noProof/>
+          <w:szCs w:val="28"/>
+          <w:lang w:eastAsia="ru-RU"/>
+        </w:rPr>
+        <w:drawing>
+          <wp:inline distT="0" distB="0" distL="0" distR="0" wp14:anchorId="11347A56" wp14:editId="2545DFBA">
+            <wp:extent cx="3705225" cy="2190750"/>
+            <wp:effectExtent l="0" t="0" r="9525" b="0"/>
+            <wp:docPr id="30" name="Рисунок 30"/>
+            <wp:cNvGraphicFramePr>
+              <a:graphicFrameLocks xmlns:a="http://schemas.openxmlformats.org/drawingml/2006/main" noChangeAspect="1"/>
+            </wp:cNvGraphicFramePr>
+            <a:graphic xmlns:a="http://schemas.openxmlformats.org/drawingml/2006/main">
+              <a:graphicData uri="http://schemas.openxmlformats.org/drawingml/2006/picture">
+                <pic:pic xmlns:pic="http://schemas.openxmlformats.org/drawingml/2006/picture">
+                  <pic:nvPicPr>
+                    <pic:cNvPr id="0" name=""/>
+                    <pic:cNvPicPr/>
+                  </pic:nvPicPr>
+                  <pic:blipFill>
+                    <a:blip r:embed="rId17"/>
+                    <a:stretch>
+                      <a:fillRect/>
+                    </a:stretch>
+                  </pic:blipFill>
+                  <pic:spPr>
+                    <a:xfrm>
+                      <a:off x="0" y="0"/>
+                      <a:ext cx="3705225" cy="2190750"/>
+                    </a:xfrm>
+                    <a:prstGeom prst="rect">
+                      <a:avLst/>
+                    </a:prstGeom>
+                  </pic:spPr>
+                </pic:pic>
+              </a:graphicData>
+            </a:graphic>
+          </wp:inline>
+        </w:drawing>
+      </w:r>
+      <w:r>
+        <w:rPr>
+          <w:szCs w:val="28"/>
+          <w:lang w:val="en-US"/>
+        </w:rPr>
+        <w:br/>
+      </w:r>
+      <w:r>
+        <w:rPr>
+          <w:szCs w:val="28"/>
+          <w:lang w:val="en-US"/>
+        </w:rPr>
+        <w:br/>
+      </w:r>
+      <w:proofErr w:type="gramStart"/>
+      <w:r>
+        <w:rPr>
+          <w:szCs w:val="28"/>
+          <w:lang w:val="en-US"/>
+        </w:rPr>
+        <w:t xml:space="preserve">Group By </w:t>
+      </w:r>
+      <w:r>
+        <w:rPr>
+          <w:szCs w:val="28"/>
+        </w:rPr>
+        <w:t xml:space="preserve">как правило сам по себе не используется, но находит применение </w:t>
+      </w:r>
+      <w:bookmarkStart w:id="0" w:name="_GoBack"/>
+      <w:bookmarkEnd w:id="0"/>
+      <w:r>
+        <w:rPr>
+          <w:szCs w:val="28"/>
+        </w:rPr>
+        <w:t>совместной с функциями агрегации.</w:t>
+      </w:r>
+      <w:proofErr w:type="gramEnd"/>
+      <w:r>
+        <w:rPr>
+          <w:szCs w:val="28"/>
+        </w:rPr>
+        <w:br/>
+      </w:r>
+      <w:r>
+        <w:rPr>
+          <w:szCs w:val="28"/>
+        </w:rPr>
+        <w:br/>
+      </w:r>
+      <w:r>
+        <w:rPr>
+          <w:noProof/>
+          <w:szCs w:val="28"/>
+          <w:lang w:eastAsia="ru-RU"/>
+        </w:rPr>
+        <w:lastRenderedPageBreak/>
+        <w:drawing>
+          <wp:inline distT="0" distB="0" distL="0" distR="0" wp14:anchorId="04A4BC0A" wp14:editId="3ECE7A77">
+            <wp:extent cx="3838575" cy="2657475"/>
+            <wp:effectExtent l="0" t="0" r="9525" b="9525"/>
+            <wp:docPr id="31" name="Рисунок 31"/>
+            <wp:cNvGraphicFramePr>
+              <a:graphicFrameLocks xmlns:a="http://schemas.openxmlformats.org/drawingml/2006/main" noChangeAspect="1"/>
+            </wp:cNvGraphicFramePr>
+            <a:graphic xmlns:a="http://schemas.openxmlformats.org/drawingml/2006/main">
+              <a:graphicData uri="http://schemas.openxmlformats.org/drawingml/2006/picture">
+                <pic:pic xmlns:pic="http://schemas.openxmlformats.org/drawingml/2006/picture">
+                  <pic:nvPicPr>
+                    <pic:cNvPr id="0" name=""/>
+                    <pic:cNvPicPr/>
+                  </pic:nvPicPr>
+                  <pic:blipFill>
+                    <a:blip r:embed="rId18"/>
+                    <a:stretch>
+                      <a:fillRect/>
+                    </a:stretch>
+                  </pic:blipFill>
+                  <pic:spPr>
+                    <a:xfrm>
+                      <a:off x="0" y="0"/>
+                      <a:ext cx="3838575" cy="2657475"/>
+                    </a:xfrm>
+                    <a:prstGeom prst="rect">
+                      <a:avLst/>
+                    </a:prstGeom>
+                  </pic:spPr>
+                </pic:pic>
+              </a:graphicData>
+            </a:graphic>
+          </wp:inline>
+        </w:drawing>
+      </w:r>
+      <w:r>
+        <w:rPr>
+          <w:szCs w:val="28"/>
+        </w:rPr>
+        <w:br/>
+      </w:r>
+      <w:r>
+        <w:rPr>
+          <w:szCs w:val="28"/>
+        </w:rPr>
+        <w:br/>
+      </w:r>
+      <w:r>
+        <w:rPr>
+          <w:szCs w:val="28"/>
+        </w:rPr>
+        <w:br/>
+        <w:t xml:space="preserve">Оператор </w:t>
+      </w:r>
+      <w:r>
+        <w:rPr>
+          <w:szCs w:val="28"/>
+          <w:lang w:val="en-US"/>
+        </w:rPr>
+        <w:t xml:space="preserve">GROUP BY </w:t>
+      </w:r>
+      <w:r>
+        <w:rPr>
+          <w:szCs w:val="28"/>
+        </w:rPr>
+        <w:t>позволяет «</w:t>
+      </w:r>
+      <w:proofErr w:type="spellStart"/>
+      <w:r>
+        <w:rPr>
+          <w:szCs w:val="28"/>
+        </w:rPr>
+        <w:t>схлопнуть</w:t>
+      </w:r>
+      <w:proofErr w:type="spellEnd"/>
+      <w:r>
+        <w:rPr>
+          <w:szCs w:val="28"/>
+        </w:rPr>
+        <w:t>» несколько записей в одну, чтобы потом применить функцию агрегации.</w:t>
+      </w:r>
+      <w:r>
+        <w:rPr>
+          <w:szCs w:val="28"/>
+        </w:rPr>
+        <w:br/>
+      </w:r>
+      <w:r>
+        <w:rPr>
+          <w:szCs w:val="28"/>
+        </w:rPr>
+        <w:br/>
+      </w:r>
+      <w:r>
+        <w:rPr>
+          <w:noProof/>
+          <w:szCs w:val="28"/>
+          <w:lang w:eastAsia="ru-RU"/>
+        </w:rPr>
+        <w:drawing>
+          <wp:inline distT="0" distB="0" distL="0" distR="0" wp14:anchorId="123CEEDD" wp14:editId="46A460A3">
+            <wp:extent cx="5010150" cy="3438525"/>
+            <wp:effectExtent l="0" t="0" r="0" b="9525"/>
+            <wp:docPr id="32" name="Рисунок 32"/>
+            <wp:cNvGraphicFramePr>
+              <a:graphicFrameLocks xmlns:a="http://schemas.openxmlformats.org/drawingml/2006/main" noChangeAspect="1"/>
+            </wp:cNvGraphicFramePr>
+            <a:graphic xmlns:a="http://schemas.openxmlformats.org/drawingml/2006/main">
+              <a:graphicData uri="http://schemas.openxmlformats.org/drawingml/2006/picture">
+                <pic:pic xmlns:pic="http://schemas.openxmlformats.org/drawingml/2006/picture">
+                  <pic:nvPicPr>
+                    <pic:cNvPr id="0" name=""/>
+                    <pic:cNvPicPr/>
+                  </pic:nvPicPr>
+                  <pic:blipFill>
+                    <a:blip r:embed="rId19"/>
+                    <a:stretch>
+                      <a:fillRect/>
+                    </a:stretch>
+                  </pic:blipFill>
+                  <pic:spPr>
+                    <a:xfrm>
+                      <a:off x="0" y="0"/>
+                      <a:ext cx="5010150" cy="3438525"/>
+                    </a:xfrm>
+                    <a:prstGeom prst="rect">
+                      <a:avLst/>
+                    </a:prstGeom>
+                  </pic:spPr>
+                </pic:pic>
+              </a:graphicData>
+            </a:graphic>
+          </wp:inline>
+        </w:drawing>
+      </w:r>
+      <w:r>
+        <w:rPr>
+          <w:szCs w:val="28"/>
+        </w:rPr>
+        <w:br/>
+      </w:r>
+    </w:p>
+    <w:p>
+      <w:r>
+        <w:rPr>
+          <w:szCs w:val="28"/>
+          <w:lang w:val="en-US"/>
+        </w:rPr>
+        <w:br/>
+      </w:r>
+      <w:r>
+        <w:rPr>
+          <w:szCs w:val="28"/>
+          <w:lang w:val="en-US"/>
+        </w:rPr>
+        <w:br/>
+      </w:r>
+      <w:r>
+        <w:rPr>
+          <w:szCs w:val="28"/>
+          <w:lang w:val="en-US"/>
+        </w:rPr>
+        <w:br/>
+      </w:r>
+      <w:r>
+        <w:rPr>
+          <w:szCs w:val="28"/>
+          <w:lang w:val="en-US"/>
+        </w:rPr>
+        <w:br/>
+      </w:r>
+      <w:r>
+        <w:br/>
+      </w:r>
+      <w:r>
+        <w:br/>
+      </w:r>
+      <w:r>
+        <w:rPr>
+          <w:noProof/>
+          <w:lang w:eastAsia="ru-RU"/>
+        </w:rPr>
+        <w:lastRenderedPageBreak/>
+        <w:drawing>
+          <wp:inline distT="0" distB="0" distL="0" distR="0" wp14:anchorId="51B1350A" wp14:editId="164CA544">
+            <wp:extent cx="2143125" cy="304800"/>
+            <wp:effectExtent l="0" t="0" r="9525" b="0"/>
+            <wp:docPr id="2" name="Рисунок 2"/>
+            <wp:cNvGraphicFramePr>
+              <a:graphicFrameLocks xmlns:a="http://schemas.openxmlformats.org/drawingml/2006/main" noChangeAspect="1"/>
+            </wp:cNvGraphicFramePr>
+            <a:graphic xmlns:a="http://schemas.openxmlformats.org/drawingml/2006/main">
+              <a:graphicData uri="http://schemas.openxmlformats.org/drawingml/2006/picture">
+                <pic:pic xmlns:pic="http://schemas.openxmlformats.org/drawingml/2006/picture">
+                  <pic:nvPicPr>
+                    <pic:cNvPr id="0" name=""/>
+                    <pic:cNvPicPr/>
+                  </pic:nvPicPr>
+                  <pic:blipFill>
+                    <a:blip r:embed="rId20"/>
+                    <a:stretch>
+                      <a:fillRect/>
+                    </a:stretch>
+                  </pic:blipFill>
+                  <pic:spPr>
+                    <a:xfrm>
+                      <a:off x="0" y="0"/>
+                      <a:ext cx="2143125" cy="304800"/>
+                    </a:xfrm>
+                    <a:prstGeom prst="rect">
+                      <a:avLst/>
+                    </a:prstGeom>
+                  </pic:spPr>
+                </pic:pic>
+              </a:graphicData>
+            </a:graphic>
+          </wp:inline>
+        </w:drawing>
+      </w:r>
+      <w:r>
+        <w:br/>
+        <w:t>ы</w:t>
+      </w:r>
+      <w:r>
+        <w:br/>
+      </w:r>
+      <w:r>
+        <w:br/>
+      </w:r>
+      <w:r>
+        <w:rPr>
+          <w:noProof/>
+          <w:lang w:eastAsia="ru-RU"/>
+        </w:rPr>
+        <w:drawing>
+          <wp:inline distT="0" distB="0" distL="0" distR="0" wp14:anchorId="156CD302" wp14:editId="0AE7BB23">
+            <wp:extent cx="3048000" cy="219075"/>
+            <wp:effectExtent l="0" t="0" r="0" b="9525"/>
+            <wp:docPr id="3" name="Рисунок 3"/>
+            <wp:cNvGraphicFramePr>
+              <a:graphicFrameLocks xmlns:a="http://schemas.openxmlformats.org/drawingml/2006/main" noChangeAspect="1"/>
+            </wp:cNvGraphicFramePr>
+            <a:graphic xmlns:a="http://schemas.openxmlformats.org/drawingml/2006/main">
+              <a:graphicData uri="http://schemas.openxmlformats.org/drawingml/2006/picture">
+                <pic:pic xmlns:pic="http://schemas.openxmlformats.org/drawingml/2006/picture">
+                  <pic:nvPicPr>
+                    <pic:cNvPr id="0" name=""/>
+                    <pic:cNvPicPr/>
+                  </pic:nvPicPr>
+                  <pic:blipFill>
+                    <a:blip r:embed="rId21"/>
+                    <a:stretch>
+                      <a:fillRect/>
+                    </a:stretch>
+                  </pic:blipFill>
+                  <pic:spPr>
+                    <a:xfrm>
+                      <a:off x="0" y="0"/>
                       <a:ext cx="3048000" cy="219075"/>
                     </a:xfrm>
                     <a:prstGeom prst="rect">
@@ -200,11 +1930,11 @@
       <w:r>
         <w:br/>
       </w:r>
-      <w:bookmarkStart w:id="0" w:name="_GoBack"/>
-      <w:bookmarkEnd w:id="0"/>
+      <w:proofErr w:type="spellStart"/>
       <w:r>
         <w:t>ы</w:t>
       </w:r>
+      <w:proofErr w:type="spellEnd"/>
     </w:p>
     <w:sectPr>
       <w:pgSz w:w="11906" w:h="16838"/>
@@ -433,6 +2163,17 @@
       <w:szCs w:val="16"/>
     </w:rPr>
   </w:style>
+  <w:style w:type="paragraph" w:styleId="a5">
+    <w:name w:val="List Paragraph"/>
+    <w:basedOn w:val="a"/>
+    <w:uiPriority w:val="34"/>
+    <w:qFormat/>
+    <w:rsid w:val="00777AE1"/>
+    <w:pPr>
+      <w:ind w:left="720"/>
+      <w:contextualSpacing/>
+    </w:pPr>
+  </w:style>
 </w:styles>
 </file>
 
@@ -652,6 +2393,17 @@
       <w:sz w:val="16"/>
       <w:szCs w:val="16"/>
     </w:rPr>
+  </w:style>
+  <w:style w:type="paragraph" w:styleId="a5">
+    <w:name w:val="List Paragraph"/>
+    <w:basedOn w:val="a"/>
+    <w:uiPriority w:val="34"/>
+    <w:qFormat/>
+    <w:rsid w:val="00777AE1"/>
+    <w:pPr>
+      <w:ind w:left="720"/>
+      <w:contextualSpacing/>
+    </w:pPr>
   </w:style>
 </w:styles>
 </file>

</xml_diff>

<commit_message>
Exam: 14, 15, 16, 17
</commit_message>
<xml_diff>
--- a/exam/13-16.docx
+++ b/exam/13-16.docx
@@ -1626,15 +1626,7 @@
         <w:rPr>
           <w:szCs w:val="28"/>
         </w:rPr>
-        <w:t xml:space="preserve">как правило сам по себе не используется, но находит применение </w:t>
-      </w:r>
-      <w:bookmarkStart w:id="0" w:name="_GoBack"/>
-      <w:bookmarkEnd w:id="0"/>
-      <w:r>
-        <w:rPr>
-          <w:szCs w:val="28"/>
-        </w:rPr>
-        <w:t>совместной с функциями агрегации.</w:t>
+        <w:t>как правило сам по себе не используется, но находит применение совместной с функциями агрегации.</w:t>
       </w:r>
       <w:proofErr w:type="gramEnd"/>
       <w:r>
@@ -1831,7 +1823,36 @@
       <w:r>
         <w:br/>
       </w:r>
-      <w:r>
+    </w:p>
+    <w:p>
+      <w:pPr>
+        <w:rPr>
+          <w:szCs w:val="28"/>
+        </w:rPr>
+      </w:pPr>
+      <w:r>
+        <w:br w:type="column"/>
+      </w:r>
+      <w:proofErr w:type="gramStart"/>
+      <w:r>
+        <w:rPr>
+          <w:b/>
+          <w:lang w:val="en-US"/>
+        </w:rPr>
+        <w:lastRenderedPageBreak/>
+        <w:t>Distinct.</w:t>
+      </w:r>
+      <w:proofErr w:type="gramEnd"/>
+      <w:r>
+        <w:rPr>
+          <w:lang w:val="en-US"/>
+        </w:rPr>
+        <w:br/>
+      </w:r>
+      <w:r>
+        <w:rPr>
+          <w:lang w:val="en-US"/>
+        </w:rPr>
         <w:br/>
       </w:r>
       <w:r>
@@ -1839,12 +1860,11 @@
           <w:noProof/>
           <w:lang w:eastAsia="ru-RU"/>
         </w:rPr>
-        <w:lastRenderedPageBreak/>
         <w:drawing>
-          <wp:inline distT="0" distB="0" distL="0" distR="0" wp14:anchorId="51B1350A" wp14:editId="164CA544">
-            <wp:extent cx="2143125" cy="304800"/>
-            <wp:effectExtent l="0" t="0" r="9525" b="0"/>
-            <wp:docPr id="2" name="Рисунок 2"/>
+          <wp:inline distT="0" distB="0" distL="0" distR="0" wp14:anchorId="67026398" wp14:editId="61B3AB2A">
+            <wp:extent cx="3615397" cy="567121"/>
+            <wp:effectExtent l="0" t="0" r="4445" b="4445"/>
+            <wp:docPr id="5" name="Рисунок 5"/>
             <wp:cNvGraphicFramePr>
               <a:graphicFrameLocks xmlns:a="http://schemas.openxmlformats.org/drawingml/2006/main" noChangeAspect="1"/>
             </wp:cNvGraphicFramePr>
@@ -1864,7 +1884,7 @@
                   <pic:spPr>
                     <a:xfrm>
                       <a:off x="0" y="0"/>
-                      <a:ext cx="2143125" cy="304800"/>
+                      <a:ext cx="3629191" cy="569285"/>
                     </a:xfrm>
                     <a:prstGeom prst="rect">
                       <a:avLst/>
@@ -1877,25 +1897,166 @@
         </w:drawing>
       </w:r>
       <w:r>
-        <w:br/>
-        <w:t>ы</w:t>
-      </w:r>
-      <w:r>
-        <w:br/>
-      </w:r>
-      <w:r>
+        <w:rPr>
+          <w:lang w:val="en-US"/>
+        </w:rPr>
+        <w:br/>
+      </w:r>
+      <w:r>
+        <w:rPr>
+          <w:lang w:val="en-US"/>
+        </w:rPr>
+        <w:br/>
+      </w:r>
+      <w:proofErr w:type="gramStart"/>
+      <w:r>
+        <w:rPr>
+          <w:b/>
+          <w:lang w:val="en-US"/>
+        </w:rPr>
+        <w:t>Joins.</w:t>
+      </w:r>
+      <w:proofErr w:type="gramEnd"/>
+      <w:r>
+        <w:rPr>
+          <w:lang w:val="en-US"/>
+        </w:rPr>
+        <w:br/>
+      </w:r>
+      <w:r>
+        <w:rPr>
+          <w:lang w:val="en-US"/>
+        </w:rPr>
+        <w:br/>
+      </w:r>
+      <w:r>
+        <w:rPr>
+          <w:szCs w:val="28"/>
+          <w:lang w:val="en-US"/>
+        </w:rPr>
+        <w:t xml:space="preserve">[6] </w:t>
+      </w:r>
+      <w:r>
+        <w:rPr>
+          <w:szCs w:val="28"/>
+        </w:rPr>
+        <w:t xml:space="preserve">Оператор </w:t>
+      </w:r>
+      <w:r>
+        <w:rPr>
+          <w:szCs w:val="28"/>
+          <w:lang w:val="en-US"/>
+        </w:rPr>
+        <w:t>JOIN.</w:t>
+      </w:r>
+      <w:r>
+        <w:rPr>
+          <w:szCs w:val="28"/>
+          <w:lang w:val="en-US"/>
+        </w:rPr>
+        <w:br/>
+      </w:r>
+      <w:r>
+        <w:rPr>
+          <w:szCs w:val="28"/>
+        </w:rPr>
+        <w:t>Зачем нам это?</w:t>
+      </w:r>
+      <w:r>
+        <w:rPr>
+          <w:szCs w:val="28"/>
+        </w:rPr>
+        <w:br/>
+        <w:t>Если бы мы хотели получить информацию по таблице выдаче книги информацию о том, кто взя</w:t>
+      </w:r>
+      <w:proofErr w:type="gramStart"/>
+      <w:r>
+        <w:rPr>
+          <w:szCs w:val="28"/>
+        </w:rPr>
+        <w:t>л(</w:t>
+      </w:r>
+      <w:proofErr w:type="spellStart"/>
+      <w:proofErr w:type="gramEnd"/>
+      <w:r>
+        <w:rPr>
+          <w:szCs w:val="28"/>
+        </w:rPr>
+        <w:t>имя,фамилия</w:t>
+      </w:r>
+      <w:proofErr w:type="spellEnd"/>
+      <w:r>
+        <w:rPr>
+          <w:szCs w:val="28"/>
+        </w:rPr>
+        <w:t>).</w:t>
+      </w:r>
+      <w:r>
+        <w:rPr>
+          <w:szCs w:val="28"/>
+        </w:rPr>
+        <w:br/>
+        <w:t>Склейка таблиц.</w:t>
+      </w:r>
+      <w:r>
+        <w:rPr>
+          <w:szCs w:val="28"/>
+        </w:rPr>
+        <w:br/>
+        <w:t>Бинарный оператор.</w:t>
+      </w:r>
+      <w:r>
+        <w:rPr>
+          <w:szCs w:val="28"/>
+        </w:rPr>
+        <w:br/>
+        <w:t xml:space="preserve">Соединяет таблицы, получаем результирующий набор, к нему присоединяем </w:t>
+      </w:r>
+      <w:proofErr w:type="gramStart"/>
+      <w:r>
+        <w:rPr>
+          <w:szCs w:val="28"/>
+        </w:rPr>
+        <w:t>следующую</w:t>
+      </w:r>
+      <w:proofErr w:type="gramEnd"/>
+      <w:r>
+        <w:rPr>
+          <w:szCs w:val="28"/>
+        </w:rPr>
+        <w:t>.</w:t>
+      </w:r>
+      <w:r>
+        <w:rPr>
+          <w:szCs w:val="28"/>
+        </w:rPr>
+        <w:br/>
+      </w:r>
+      <w:r>
+        <w:rPr>
+          <w:szCs w:val="28"/>
+        </w:rPr>
+        <w:br/>
+        <w:t>В результате получаем таблицу, состоящую из полей первой и второй.</w:t>
+      </w:r>
+      <w:r>
+        <w:rPr>
+          <w:szCs w:val="28"/>
+          <w:lang w:val="en-US"/>
+        </w:rPr>
         <w:br/>
       </w:r>
       <w:r>
         <w:rPr>
           <w:noProof/>
+          <w:szCs w:val="28"/>
           <w:lang w:eastAsia="ru-RU"/>
         </w:rPr>
         <w:drawing>
-          <wp:inline distT="0" distB="0" distL="0" distR="0" wp14:anchorId="156CD302" wp14:editId="0AE7BB23">
-            <wp:extent cx="3048000" cy="219075"/>
-            <wp:effectExtent l="0" t="0" r="0" b="9525"/>
-            <wp:docPr id="3" name="Рисунок 3"/>
+          <wp:inline distT="0" distB="0" distL="0" distR="0" wp14:anchorId="44BA4825" wp14:editId="396E7DC5">
+            <wp:extent cx="5574891" cy="3556166"/>
+            <wp:effectExtent l="0" t="0" r="6985" b="6350"/>
+            <wp:docPr id="34" name="Рисунок 34"/>
             <wp:cNvGraphicFramePr>
               <a:graphicFrameLocks xmlns:a="http://schemas.openxmlformats.org/drawingml/2006/main" noChangeAspect="1"/>
             </wp:cNvGraphicFramePr>
@@ -1915,6 +2076,1990 @@
                   <pic:spPr>
                     <a:xfrm>
                       <a:off x="0" y="0"/>
+                      <a:ext cx="5581368" cy="3560297"/>
+                    </a:xfrm>
+                    <a:prstGeom prst="rect">
+                      <a:avLst/>
+                    </a:prstGeom>
+                  </pic:spPr>
+                </pic:pic>
+              </a:graphicData>
+            </a:graphic>
+          </wp:inline>
+        </w:drawing>
+      </w:r>
+      <w:r>
+        <w:rPr>
+          <w:szCs w:val="28"/>
+        </w:rPr>
+        <w:br/>
+      </w:r>
+      <w:r>
+        <w:rPr>
+          <w:szCs w:val="28"/>
+        </w:rPr>
+        <w:br/>
+        <w:t xml:space="preserve">Операторов </w:t>
+      </w:r>
+      <w:r>
+        <w:rPr>
+          <w:szCs w:val="28"/>
+          <w:lang w:val="en-US"/>
+        </w:rPr>
+        <w:t xml:space="preserve">JOIN </w:t>
+      </w:r>
+      <w:r>
+        <w:rPr>
+          <w:szCs w:val="28"/>
+        </w:rPr>
+        <w:t>несколько.</w:t>
+      </w:r>
+      <w:r>
+        <w:rPr>
+          <w:szCs w:val="28"/>
+          <w:lang w:val="en-US"/>
+        </w:rPr>
+        <w:br/>
+      </w:r>
+      <w:r>
+        <w:rPr>
+          <w:szCs w:val="28"/>
+          <w:lang w:val="en-US"/>
+        </w:rPr>
+        <w:br/>
+      </w:r>
+      <w:r>
+        <w:rPr>
+          <w:noProof/>
+          <w:szCs w:val="28"/>
+          <w:lang w:eastAsia="ru-RU"/>
+        </w:rPr>
+        <w:lastRenderedPageBreak/>
+        <w:drawing>
+          <wp:inline distT="0" distB="0" distL="0" distR="0" wp14:anchorId="5EDBCF99" wp14:editId="31B8030A">
+            <wp:extent cx="6033694" cy="4513007"/>
+            <wp:effectExtent l="0" t="0" r="5715" b="1905"/>
+            <wp:docPr id="35" name="Рисунок 35"/>
+            <wp:cNvGraphicFramePr>
+              <a:graphicFrameLocks xmlns:a="http://schemas.openxmlformats.org/drawingml/2006/main" noChangeAspect="1"/>
+            </wp:cNvGraphicFramePr>
+            <a:graphic xmlns:a="http://schemas.openxmlformats.org/drawingml/2006/main">
+              <a:graphicData uri="http://schemas.openxmlformats.org/drawingml/2006/picture">
+                <pic:pic xmlns:pic="http://schemas.openxmlformats.org/drawingml/2006/picture">
+                  <pic:nvPicPr>
+                    <pic:cNvPr id="0" name=""/>
+                    <pic:cNvPicPr/>
+                  </pic:nvPicPr>
+                  <pic:blipFill>
+                    <a:blip r:embed="rId22"/>
+                    <a:stretch>
+                      <a:fillRect/>
+                    </a:stretch>
+                  </pic:blipFill>
+                  <pic:spPr>
+                    <a:xfrm>
+                      <a:off x="0" y="0"/>
+                      <a:ext cx="6028951" cy="4509459"/>
+                    </a:xfrm>
+                    <a:prstGeom prst="rect">
+                      <a:avLst/>
+                    </a:prstGeom>
+                  </pic:spPr>
+                </pic:pic>
+              </a:graphicData>
+            </a:graphic>
+          </wp:inline>
+        </w:drawing>
+      </w:r>
+      <w:r>
+        <w:rPr>
+          <w:szCs w:val="28"/>
+        </w:rPr>
+        <w:br/>
+      </w:r>
+    </w:p>
+    <w:p>
+      <w:pPr>
+        <w:rPr>
+          <w:szCs w:val="28"/>
+          <w:lang w:val="en-US"/>
+        </w:rPr>
+      </w:pPr>
+      <w:r>
+        <w:rPr>
+          <w:szCs w:val="28"/>
+          <w:lang w:val="en-US"/>
+        </w:rPr>
+        <w:lastRenderedPageBreak/>
+        <w:t>[1] Inner Join.</w:t>
+      </w:r>
+      <w:r>
+        <w:rPr>
+          <w:szCs w:val="28"/>
+          <w:lang w:val="en-US"/>
+        </w:rPr>
+        <w:br/>
+      </w:r>
+      <w:r>
+        <w:rPr>
+          <w:noProof/>
+          <w:szCs w:val="28"/>
+          <w:lang w:eastAsia="ru-RU"/>
+        </w:rPr>
+        <w:drawing>
+          <wp:inline distT="0" distB="0" distL="0" distR="0" wp14:anchorId="180627C5" wp14:editId="3F306F6F">
+            <wp:extent cx="5829300" cy="4257675"/>
+            <wp:effectExtent l="0" t="0" r="0" b="9525"/>
+            <wp:docPr id="59" name="Рисунок 59"/>
+            <wp:cNvGraphicFramePr>
+              <a:graphicFrameLocks xmlns:a="http://schemas.openxmlformats.org/drawingml/2006/main" noChangeAspect="1"/>
+            </wp:cNvGraphicFramePr>
+            <a:graphic xmlns:a="http://schemas.openxmlformats.org/drawingml/2006/main">
+              <a:graphicData uri="http://schemas.openxmlformats.org/drawingml/2006/picture">
+                <pic:pic xmlns:pic="http://schemas.openxmlformats.org/drawingml/2006/picture">
+                  <pic:nvPicPr>
+                    <pic:cNvPr id="0" name=""/>
+                    <pic:cNvPicPr/>
+                  </pic:nvPicPr>
+                  <pic:blipFill>
+                    <a:blip r:embed="rId23"/>
+                    <a:stretch>
+                      <a:fillRect/>
+                    </a:stretch>
+                  </pic:blipFill>
+                  <pic:spPr>
+                    <a:xfrm>
+                      <a:off x="0" y="0"/>
+                      <a:ext cx="5829300" cy="4257675"/>
+                    </a:xfrm>
+                    <a:prstGeom prst="rect">
+                      <a:avLst/>
+                    </a:prstGeom>
+                  </pic:spPr>
+                </pic:pic>
+              </a:graphicData>
+            </a:graphic>
+          </wp:inline>
+        </w:drawing>
+      </w:r>
+      <w:r>
+        <w:rPr>
+          <w:szCs w:val="28"/>
+          <w:lang w:val="en-US"/>
+        </w:rPr>
+        <w:br/>
+      </w:r>
+      <w:r>
+        <w:rPr>
+          <w:szCs w:val="28"/>
+          <w:lang w:val="en-US"/>
+        </w:rPr>
+        <w:br/>
+      </w:r>
+      <w:r>
+        <w:rPr>
+          <w:szCs w:val="28"/>
+        </w:rPr>
+        <w:t xml:space="preserve">То есть находим пересечение множеств, тех </w:t>
+      </w:r>
+      <w:proofErr w:type="gramStart"/>
+      <w:r>
+        <w:rPr>
+          <w:szCs w:val="28"/>
+        </w:rPr>
+        <w:t>данных</w:t>
+      </w:r>
+      <w:proofErr w:type="gramEnd"/>
+      <w:r>
+        <w:rPr>
+          <w:szCs w:val="28"/>
+        </w:rPr>
+        <w:t xml:space="preserve"> которые есть в первой таблице и в другой.</w:t>
+      </w:r>
+      <w:r>
+        <w:rPr>
+          <w:szCs w:val="28"/>
+          <w:lang w:val="en-US"/>
+        </w:rPr>
+        <w:br/>
+      </w:r>
+      <w:r>
+        <w:rPr>
+          <w:szCs w:val="28"/>
+        </w:rPr>
+        <w:br/>
+      </w:r>
+      <w:r>
+        <w:rPr>
+          <w:szCs w:val="28"/>
+          <w:lang w:val="en-US"/>
+        </w:rPr>
+        <w:t xml:space="preserve">JOIN – </w:t>
+      </w:r>
+      <w:r>
+        <w:rPr>
+          <w:szCs w:val="28"/>
+        </w:rPr>
+        <w:t xml:space="preserve">по умолчанию </w:t>
+      </w:r>
+      <w:r>
+        <w:rPr>
+          <w:szCs w:val="28"/>
+          <w:lang w:val="en-US"/>
+        </w:rPr>
+        <w:t>INNER JOIN.</w:t>
+      </w:r>
+      <w:r>
+        <w:rPr>
+          <w:szCs w:val="28"/>
+          <w:lang w:val="en-US"/>
+        </w:rPr>
+        <w:br/>
+      </w:r>
+      <w:r>
+        <w:rPr>
+          <w:szCs w:val="28"/>
+          <w:lang w:val="en-US"/>
+        </w:rPr>
+        <w:br/>
+      </w:r>
+      <w:r>
+        <w:rPr>
+          <w:szCs w:val="28"/>
+        </w:rPr>
+        <w:t xml:space="preserve">При </w:t>
+      </w:r>
+      <w:r>
+        <w:rPr>
+          <w:szCs w:val="28"/>
+          <w:lang w:val="en-US"/>
+        </w:rPr>
+        <w:t>WHERE</w:t>
+      </w:r>
+      <w:r>
+        <w:rPr>
+          <w:szCs w:val="28"/>
+        </w:rPr>
+        <w:t xml:space="preserve"> по условию указывать в какой таблице</w:t>
+      </w:r>
+      <w:r>
+        <w:rPr>
+          <w:szCs w:val="28"/>
+          <w:lang w:val="en-US"/>
+        </w:rPr>
+        <w:t>.</w:t>
+      </w:r>
+      <w:r>
+        <w:rPr>
+          <w:szCs w:val="28"/>
+        </w:rPr>
+        <w:br/>
+        <w:t xml:space="preserve">В примере ниже </w:t>
+      </w:r>
+      <w:proofErr w:type="spellStart"/>
+      <w:r>
+        <w:rPr>
+          <w:szCs w:val="28"/>
+          <w:lang w:val="en-US"/>
+        </w:rPr>
+        <w:t>id_book</w:t>
+      </w:r>
+      <w:proofErr w:type="spellEnd"/>
+      <w:r>
+        <w:rPr>
+          <w:szCs w:val="28"/>
+          <w:lang w:val="en-US"/>
+        </w:rPr>
+        <w:t xml:space="preserve"> </w:t>
+      </w:r>
+      <w:r>
+        <w:rPr>
+          <w:szCs w:val="28"/>
+        </w:rPr>
+        <w:t>есть в 2 таблицах, нужно указать явно.</w:t>
+      </w:r>
+      <w:r>
+        <w:rPr>
+          <w:szCs w:val="28"/>
+        </w:rPr>
+        <w:br/>
+      </w:r>
+      <w:r>
+        <w:rPr>
+          <w:szCs w:val="28"/>
+        </w:rPr>
+        <w:br/>
+      </w:r>
+      <w:r>
+        <w:rPr>
+          <w:noProof/>
+          <w:lang w:eastAsia="ru-RU"/>
+        </w:rPr>
+        <w:drawing>
+          <wp:inline distT="0" distB="0" distL="0" distR="0" wp14:anchorId="402FC383" wp14:editId="036C5402">
+            <wp:extent cx="3893937" cy="870154"/>
+            <wp:effectExtent l="0" t="0" r="0" b="6350"/>
+            <wp:docPr id="60" name="Рисунок 60"/>
+            <wp:cNvGraphicFramePr>
+              <a:graphicFrameLocks xmlns:a="http://schemas.openxmlformats.org/drawingml/2006/main" noChangeAspect="1"/>
+            </wp:cNvGraphicFramePr>
+            <a:graphic xmlns:a="http://schemas.openxmlformats.org/drawingml/2006/main">
+              <a:graphicData uri="http://schemas.openxmlformats.org/drawingml/2006/picture">
+                <pic:pic xmlns:pic="http://schemas.openxmlformats.org/drawingml/2006/picture">
+                  <pic:nvPicPr>
+                    <pic:cNvPr id="0" name=""/>
+                    <pic:cNvPicPr/>
+                  </pic:nvPicPr>
+                  <pic:blipFill>
+                    <a:blip r:embed="rId24"/>
+                    <a:stretch>
+                      <a:fillRect/>
+                    </a:stretch>
+                  </pic:blipFill>
+                  <pic:spPr>
+                    <a:xfrm>
+                      <a:off x="0" y="0"/>
+                      <a:ext cx="3897448" cy="870939"/>
+                    </a:xfrm>
+                    <a:prstGeom prst="rect">
+                      <a:avLst/>
+                    </a:prstGeom>
+                  </pic:spPr>
+                </pic:pic>
+              </a:graphicData>
+            </a:graphic>
+          </wp:inline>
+        </w:drawing>
+      </w:r>
+      <w:r>
+        <w:rPr>
+          <w:szCs w:val="28"/>
+        </w:rPr>
+        <w:br/>
+      </w:r>
+      <w:r>
+        <w:rPr>
+          <w:szCs w:val="28"/>
+        </w:rPr>
+        <w:br/>
+      </w:r>
+      <w:proofErr w:type="gramStart"/>
+      <w:r>
+        <w:rPr>
+          <w:szCs w:val="28"/>
+          <w:lang w:val="en-US"/>
+        </w:rPr>
+        <w:t xml:space="preserve">INNER JOIN </w:t>
+      </w:r>
+      <w:r>
+        <w:rPr>
+          <w:szCs w:val="28"/>
+        </w:rPr>
+        <w:t>в обратном порядке совершенно такой же.</w:t>
+      </w:r>
+      <w:proofErr w:type="gramEnd"/>
+      <w:r>
+        <w:rPr>
+          <w:szCs w:val="28"/>
+          <w:lang w:val="en-US"/>
+        </w:rPr>
+        <w:br/>
+      </w:r>
+      <w:r>
+        <w:rPr>
+          <w:szCs w:val="28"/>
+          <w:lang w:val="en-US"/>
+        </w:rPr>
+        <w:br/>
+      </w:r>
+    </w:p>
+    <w:p>
+      <w:pPr>
+        <w:rPr>
+          <w:szCs w:val="28"/>
+          <w:lang w:val="en-US"/>
+        </w:rPr>
+      </w:pPr>
+      <w:r>
+        <w:rPr>
+          <w:szCs w:val="28"/>
+          <w:lang w:val="en-US"/>
+        </w:rPr>
+        <w:br w:type="column"/>
+      </w:r>
+      <w:r>
+        <w:rPr>
+          <w:szCs w:val="28"/>
+          <w:lang w:val="en-US"/>
+        </w:rPr>
+        <w:lastRenderedPageBreak/>
+        <w:t>[2</w:t>
+      </w:r>
+      <w:proofErr w:type="gramStart"/>
+      <w:r>
+        <w:rPr>
+          <w:szCs w:val="28"/>
+          <w:lang w:val="en-US"/>
+        </w:rPr>
+        <w:t xml:space="preserve">]  </w:t>
+      </w:r>
+      <w:r>
+        <w:rPr>
+          <w:szCs w:val="28"/>
+          <w:lang w:val="en-US"/>
+        </w:rPr>
+        <w:t>Left</w:t>
+      </w:r>
+      <w:proofErr w:type="gramEnd"/>
+      <w:r>
+        <w:rPr>
+          <w:szCs w:val="28"/>
+          <w:lang w:val="en-US"/>
+        </w:rPr>
+        <w:t xml:space="preserve"> Join.</w:t>
+      </w:r>
+    </w:p>
+    <w:p>
+      <w:pPr>
+        <w:rPr>
+          <w:szCs w:val="28"/>
+          <w:lang w:val="en-US"/>
+        </w:rPr>
+      </w:pPr>
+      <w:r>
+        <w:rPr>
+          <w:noProof/>
+          <w:lang w:eastAsia="ru-RU"/>
+        </w:rPr>
+        <w:drawing>
+          <wp:inline distT="0" distB="0" distL="0" distR="0" wp14:anchorId="6DDF74EA" wp14:editId="30952AF2">
+            <wp:extent cx="5876925" cy="4295775"/>
+            <wp:effectExtent l="0" t="0" r="9525" b="9525"/>
+            <wp:docPr id="61" name="Рисунок 61"/>
+            <wp:cNvGraphicFramePr>
+              <a:graphicFrameLocks xmlns:a="http://schemas.openxmlformats.org/drawingml/2006/main" noChangeAspect="1"/>
+            </wp:cNvGraphicFramePr>
+            <a:graphic xmlns:a="http://schemas.openxmlformats.org/drawingml/2006/main">
+              <a:graphicData uri="http://schemas.openxmlformats.org/drawingml/2006/picture">
+                <pic:pic xmlns:pic="http://schemas.openxmlformats.org/drawingml/2006/picture">
+                  <pic:nvPicPr>
+                    <pic:cNvPr id="0" name=""/>
+                    <pic:cNvPicPr/>
+                  </pic:nvPicPr>
+                  <pic:blipFill>
+                    <a:blip r:embed="rId25"/>
+                    <a:stretch>
+                      <a:fillRect/>
+                    </a:stretch>
+                  </pic:blipFill>
+                  <pic:spPr>
+                    <a:xfrm>
+                      <a:off x="0" y="0"/>
+                      <a:ext cx="5876925" cy="4295775"/>
+                    </a:xfrm>
+                    <a:prstGeom prst="rect">
+                      <a:avLst/>
+                    </a:prstGeom>
+                  </pic:spPr>
+                </pic:pic>
+              </a:graphicData>
+            </a:graphic>
+          </wp:inline>
+        </w:drawing>
+      </w:r>
+      <w:r>
+        <w:rPr>
+          <w:szCs w:val="28"/>
+          <w:lang w:val="en-US"/>
+        </w:rPr>
+        <w:br/>
+      </w:r>
+      <w:r>
+        <w:rPr>
+          <w:szCs w:val="28"/>
+          <w:lang w:val="en-US"/>
+        </w:rPr>
+        <w:br/>
+      </w:r>
+      <w:r>
+        <w:rPr>
+          <w:noProof/>
+          <w:lang w:eastAsia="ru-RU"/>
+        </w:rPr>
+        <w:drawing>
+          <wp:inline distT="0" distB="0" distL="0" distR="0" wp14:anchorId="659D5C28" wp14:editId="60E546FE">
+            <wp:extent cx="4991100" cy="2228850"/>
+            <wp:effectExtent l="0" t="0" r="0" b="0"/>
+            <wp:docPr id="62" name="Рисунок 62"/>
+            <wp:cNvGraphicFramePr>
+              <a:graphicFrameLocks xmlns:a="http://schemas.openxmlformats.org/drawingml/2006/main" noChangeAspect="1"/>
+            </wp:cNvGraphicFramePr>
+            <a:graphic xmlns:a="http://schemas.openxmlformats.org/drawingml/2006/main">
+              <a:graphicData uri="http://schemas.openxmlformats.org/drawingml/2006/picture">
+                <pic:pic xmlns:pic="http://schemas.openxmlformats.org/drawingml/2006/picture">
+                  <pic:nvPicPr>
+                    <pic:cNvPr id="0" name=""/>
+                    <pic:cNvPicPr/>
+                  </pic:nvPicPr>
+                  <pic:blipFill>
+                    <a:blip r:embed="rId26"/>
+                    <a:stretch>
+                      <a:fillRect/>
+                    </a:stretch>
+                  </pic:blipFill>
+                  <pic:spPr>
+                    <a:xfrm>
+                      <a:off x="0" y="0"/>
+                      <a:ext cx="4991100" cy="2228850"/>
+                    </a:xfrm>
+                    <a:prstGeom prst="rect">
+                      <a:avLst/>
+                    </a:prstGeom>
+                  </pic:spPr>
+                </pic:pic>
+              </a:graphicData>
+            </a:graphic>
+          </wp:inline>
+        </w:drawing>
+      </w:r>
+      <w:r>
+        <w:rPr>
+          <w:szCs w:val="28"/>
+          <w:lang w:val="en-US"/>
+        </w:rPr>
+        <w:br/>
+      </w:r>
+      <w:r>
+        <w:rPr>
+          <w:szCs w:val="28"/>
+          <w:lang w:val="en-US"/>
+        </w:rPr>
+        <w:br/>
+      </w:r>
+      <w:r>
+        <w:rPr>
+          <w:szCs w:val="28"/>
+          <w:lang w:val="en-US"/>
+        </w:rPr>
+        <w:br/>
+      </w:r>
+    </w:p>
+    <w:p>
+      <w:pPr>
+        <w:rPr>
+          <w:szCs w:val="28"/>
+          <w:lang w:val="en-US"/>
+        </w:rPr>
+      </w:pPr>
+      <w:r>
+        <w:rPr>
+          <w:szCs w:val="28"/>
+          <w:lang w:val="en-US"/>
+        </w:rPr>
+        <w:br w:type="column"/>
+      </w:r>
+      <w:r>
+        <w:rPr>
+          <w:szCs w:val="28"/>
+          <w:lang w:val="en-US"/>
+        </w:rPr>
+        <w:lastRenderedPageBreak/>
+        <w:t>[3] Right join.</w:t>
+      </w:r>
+      <w:r>
+        <w:rPr>
+          <w:szCs w:val="28"/>
+          <w:lang w:val="en-US"/>
+        </w:rPr>
+        <w:br/>
+      </w:r>
+      <w:r>
+        <w:rPr>
+          <w:noProof/>
+          <w:lang w:eastAsia="ru-RU"/>
+        </w:rPr>
+        <w:drawing>
+          <wp:inline distT="0" distB="0" distL="0" distR="0" wp14:anchorId="56E15DA8" wp14:editId="1ED2D8A4">
+            <wp:extent cx="5772150" cy="4229100"/>
+            <wp:effectExtent l="0" t="0" r="0" b="0"/>
+            <wp:docPr id="63" name="Рисунок 63"/>
+            <wp:cNvGraphicFramePr>
+              <a:graphicFrameLocks xmlns:a="http://schemas.openxmlformats.org/drawingml/2006/main" noChangeAspect="1"/>
+            </wp:cNvGraphicFramePr>
+            <a:graphic xmlns:a="http://schemas.openxmlformats.org/drawingml/2006/main">
+              <a:graphicData uri="http://schemas.openxmlformats.org/drawingml/2006/picture">
+                <pic:pic xmlns:pic="http://schemas.openxmlformats.org/drawingml/2006/picture">
+                  <pic:nvPicPr>
+                    <pic:cNvPr id="0" name=""/>
+                    <pic:cNvPicPr/>
+                  </pic:nvPicPr>
+                  <pic:blipFill>
+                    <a:blip r:embed="rId27"/>
+                    <a:stretch>
+                      <a:fillRect/>
+                    </a:stretch>
+                  </pic:blipFill>
+                  <pic:spPr>
+                    <a:xfrm>
+                      <a:off x="0" y="0"/>
+                      <a:ext cx="5772150" cy="4229100"/>
+                    </a:xfrm>
+                    <a:prstGeom prst="rect">
+                      <a:avLst/>
+                    </a:prstGeom>
+                  </pic:spPr>
+                </pic:pic>
+              </a:graphicData>
+            </a:graphic>
+          </wp:inline>
+        </w:drawing>
+      </w:r>
+      <w:r>
+        <w:rPr>
+          <w:szCs w:val="28"/>
+          <w:lang w:val="en-US"/>
+        </w:rPr>
+        <w:br/>
+      </w:r>
+      <w:r>
+        <w:rPr>
+          <w:szCs w:val="28"/>
+          <w:lang w:val="en-US"/>
+        </w:rPr>
+        <w:br/>
+      </w:r>
+      <w:r>
+        <w:rPr>
+          <w:szCs w:val="28"/>
+        </w:rPr>
+        <w:t xml:space="preserve">На практике </w:t>
+      </w:r>
+      <w:r>
+        <w:rPr>
+          <w:szCs w:val="28"/>
+          <w:lang w:val="en-US"/>
+        </w:rPr>
+        <w:t xml:space="preserve">right join </w:t>
+      </w:r>
+      <w:r>
+        <w:rPr>
+          <w:szCs w:val="28"/>
+        </w:rPr>
+        <w:t>используется реже.</w:t>
+      </w:r>
+      <w:r>
+        <w:rPr>
+          <w:szCs w:val="28"/>
+        </w:rPr>
+        <w:br/>
+        <w:t xml:space="preserve">Лучше использовать </w:t>
+      </w:r>
+      <w:r>
+        <w:rPr>
+          <w:szCs w:val="28"/>
+          <w:lang w:val="en-US"/>
+        </w:rPr>
+        <w:t>left join.</w:t>
+      </w:r>
+      <w:r>
+        <w:rPr>
+          <w:szCs w:val="28"/>
+          <w:lang w:val="en-US"/>
+        </w:rPr>
+        <w:br/>
+      </w:r>
+      <w:r>
+        <w:rPr>
+          <w:szCs w:val="28"/>
+          <w:lang w:val="en-US"/>
+        </w:rPr>
+        <w:br/>
+        <w:t>[4] Full Join Outer Join.</w:t>
+      </w:r>
+      <w:r>
+        <w:rPr>
+          <w:szCs w:val="28"/>
+          <w:lang w:val="en-US"/>
+        </w:rPr>
+        <w:br/>
+      </w:r>
+      <w:r>
+        <w:rPr>
+          <w:szCs w:val="28"/>
+          <w:lang w:val="en-US"/>
+        </w:rPr>
+        <w:br/>
+      </w:r>
+      <w:r>
+        <w:rPr>
+          <w:noProof/>
+          <w:lang w:eastAsia="ru-RU"/>
+        </w:rPr>
+        <w:drawing>
+          <wp:inline distT="0" distB="0" distL="0" distR="0" wp14:anchorId="19CDC08E" wp14:editId="0560CB2D">
+            <wp:extent cx="4025518" cy="2964426"/>
+            <wp:effectExtent l="0" t="0" r="0" b="7620"/>
+            <wp:docPr id="64" name="Рисунок 64"/>
+            <wp:cNvGraphicFramePr>
+              <a:graphicFrameLocks xmlns:a="http://schemas.openxmlformats.org/drawingml/2006/main" noChangeAspect="1"/>
+            </wp:cNvGraphicFramePr>
+            <a:graphic xmlns:a="http://schemas.openxmlformats.org/drawingml/2006/main">
+              <a:graphicData uri="http://schemas.openxmlformats.org/drawingml/2006/picture">
+                <pic:pic xmlns:pic="http://schemas.openxmlformats.org/drawingml/2006/picture">
+                  <pic:nvPicPr>
+                    <pic:cNvPr id="0" name=""/>
+                    <pic:cNvPicPr/>
+                  </pic:nvPicPr>
+                  <pic:blipFill>
+                    <a:blip r:embed="rId28"/>
+                    <a:stretch>
+                      <a:fillRect/>
+                    </a:stretch>
+                  </pic:blipFill>
+                  <pic:spPr>
+                    <a:xfrm>
+                      <a:off x="0" y="0"/>
+                      <a:ext cx="4035128" cy="2971503"/>
+                    </a:xfrm>
+                    <a:prstGeom prst="rect">
+                      <a:avLst/>
+                    </a:prstGeom>
+                  </pic:spPr>
+                </pic:pic>
+              </a:graphicData>
+            </a:graphic>
+          </wp:inline>
+        </w:drawing>
+      </w:r>
+      <w:r>
+        <w:rPr>
+          <w:szCs w:val="28"/>
+          <w:lang w:val="en-US"/>
+        </w:rPr>
+        <w:br/>
+      </w:r>
+    </w:p>
+    <w:p>
+      <w:pPr>
+        <w:rPr>
+          <w:szCs w:val="28"/>
+        </w:rPr>
+      </w:pPr>
+      <w:r>
+        <w:rPr>
+          <w:szCs w:val="28"/>
+          <w:lang w:val="en-US"/>
+        </w:rPr>
+        <w:br w:type="column"/>
+      </w:r>
+      <w:r>
+        <w:rPr>
+          <w:noProof/>
+          <w:lang w:eastAsia="ru-RU"/>
+        </w:rPr>
+        <w:lastRenderedPageBreak/>
+        <w:drawing>
+          <wp:inline distT="0" distB="0" distL="0" distR="0" wp14:anchorId="6D5F2AAD" wp14:editId="76F52AED">
+            <wp:extent cx="5753100" cy="3895725"/>
+            <wp:effectExtent l="0" t="0" r="0" b="9525"/>
+            <wp:docPr id="65" name="Рисунок 65"/>
+            <wp:cNvGraphicFramePr>
+              <a:graphicFrameLocks xmlns:a="http://schemas.openxmlformats.org/drawingml/2006/main" noChangeAspect="1"/>
+            </wp:cNvGraphicFramePr>
+            <a:graphic xmlns:a="http://schemas.openxmlformats.org/drawingml/2006/main">
+              <a:graphicData uri="http://schemas.openxmlformats.org/drawingml/2006/picture">
+                <pic:pic xmlns:pic="http://schemas.openxmlformats.org/drawingml/2006/picture">
+                  <pic:nvPicPr>
+                    <pic:cNvPr id="0" name=""/>
+                    <pic:cNvPicPr/>
+                  </pic:nvPicPr>
+                  <pic:blipFill>
+                    <a:blip r:embed="rId29"/>
+                    <a:stretch>
+                      <a:fillRect/>
+                    </a:stretch>
+                  </pic:blipFill>
+                  <pic:spPr>
+                    <a:xfrm>
+                      <a:off x="0" y="0"/>
+                      <a:ext cx="5753100" cy="3895725"/>
+                    </a:xfrm>
+                    <a:prstGeom prst="rect">
+                      <a:avLst/>
+                    </a:prstGeom>
+                  </pic:spPr>
+                </pic:pic>
+              </a:graphicData>
+            </a:graphic>
+          </wp:inline>
+        </w:drawing>
+      </w:r>
+      <w:r>
+        <w:rPr>
+          <w:szCs w:val="28"/>
+          <w:lang w:val="en-US"/>
+        </w:rPr>
+        <w:br/>
+      </w:r>
+      <w:r>
+        <w:rPr>
+          <w:szCs w:val="28"/>
+          <w:lang w:val="en-US"/>
+        </w:rPr>
+        <w:br/>
+      </w:r>
+      <w:r>
+        <w:rPr>
+          <w:szCs w:val="28"/>
+        </w:rPr>
+        <w:t>На практике используется реже.</w:t>
+      </w:r>
+      <w:r>
+        <w:rPr>
+          <w:szCs w:val="28"/>
+        </w:rPr>
+        <w:br/>
+      </w:r>
+      <w:r>
+        <w:rPr>
+          <w:noProof/>
+          <w:lang w:eastAsia="ru-RU"/>
+        </w:rPr>
+        <w:drawing>
+          <wp:inline distT="0" distB="0" distL="0" distR="0" wp14:anchorId="367CBE82" wp14:editId="6AA5572B">
+            <wp:extent cx="5219700" cy="2190750"/>
+            <wp:effectExtent l="0" t="0" r="0" b="0"/>
+            <wp:docPr id="66" name="Рисунок 66"/>
+            <wp:cNvGraphicFramePr>
+              <a:graphicFrameLocks xmlns:a="http://schemas.openxmlformats.org/drawingml/2006/main" noChangeAspect="1"/>
+            </wp:cNvGraphicFramePr>
+            <a:graphic xmlns:a="http://schemas.openxmlformats.org/drawingml/2006/main">
+              <a:graphicData uri="http://schemas.openxmlformats.org/drawingml/2006/picture">
+                <pic:pic xmlns:pic="http://schemas.openxmlformats.org/drawingml/2006/picture">
+                  <pic:nvPicPr>
+                    <pic:cNvPr id="0" name=""/>
+                    <pic:cNvPicPr/>
+                  </pic:nvPicPr>
+                  <pic:blipFill>
+                    <a:blip r:embed="rId30"/>
+                    <a:stretch>
+                      <a:fillRect/>
+                    </a:stretch>
+                  </pic:blipFill>
+                  <pic:spPr>
+                    <a:xfrm>
+                      <a:off x="0" y="0"/>
+                      <a:ext cx="5219700" cy="2190750"/>
+                    </a:xfrm>
+                    <a:prstGeom prst="rect">
+                      <a:avLst/>
+                    </a:prstGeom>
+                  </pic:spPr>
+                </pic:pic>
+              </a:graphicData>
+            </a:graphic>
+          </wp:inline>
+        </w:drawing>
+      </w:r>
+      <w:r>
+        <w:rPr>
+          <w:szCs w:val="28"/>
+        </w:rPr>
+        <w:br/>
+      </w:r>
+      <w:r>
+        <w:rPr>
+          <w:szCs w:val="28"/>
+        </w:rPr>
+        <w:br/>
+      </w:r>
+      <w:proofErr w:type="gramStart"/>
+      <w:r>
+        <w:rPr>
+          <w:szCs w:val="28"/>
+          <w:lang w:val="en-US"/>
+        </w:rPr>
+        <w:t xml:space="preserve">UNION – </w:t>
+      </w:r>
+      <w:r>
+        <w:rPr>
+          <w:szCs w:val="28"/>
+        </w:rPr>
+        <w:t>позволяет соединять 2 таблицы.</w:t>
+      </w:r>
+      <w:proofErr w:type="gramEnd"/>
+      <w:r>
+        <w:rPr>
+          <w:szCs w:val="28"/>
+        </w:rPr>
+        <w:br/>
+      </w:r>
+      <w:r>
+        <w:rPr>
+          <w:noProof/>
+          <w:lang w:eastAsia="ru-RU"/>
+        </w:rPr>
+        <w:lastRenderedPageBreak/>
+        <w:drawing>
+          <wp:inline distT="0" distB="0" distL="0" distR="0" wp14:anchorId="640DF392" wp14:editId="064617E9">
+            <wp:extent cx="5581650" cy="3800475"/>
+            <wp:effectExtent l="0" t="0" r="0" b="9525"/>
+            <wp:docPr id="67" name="Рисунок 67"/>
+            <wp:cNvGraphicFramePr>
+              <a:graphicFrameLocks xmlns:a="http://schemas.openxmlformats.org/drawingml/2006/main" noChangeAspect="1"/>
+            </wp:cNvGraphicFramePr>
+            <a:graphic xmlns:a="http://schemas.openxmlformats.org/drawingml/2006/main">
+              <a:graphicData uri="http://schemas.openxmlformats.org/drawingml/2006/picture">
+                <pic:pic xmlns:pic="http://schemas.openxmlformats.org/drawingml/2006/picture">
+                  <pic:nvPicPr>
+                    <pic:cNvPr id="0" name=""/>
+                    <pic:cNvPicPr/>
+                  </pic:nvPicPr>
+                  <pic:blipFill>
+                    <a:blip r:embed="rId31"/>
+                    <a:stretch>
+                      <a:fillRect/>
+                    </a:stretch>
+                  </pic:blipFill>
+                  <pic:spPr>
+                    <a:xfrm>
+                      <a:off x="0" y="0"/>
+                      <a:ext cx="5581650" cy="3800475"/>
+                    </a:xfrm>
+                    <a:prstGeom prst="rect">
+                      <a:avLst/>
+                    </a:prstGeom>
+                  </pic:spPr>
+                </pic:pic>
+              </a:graphicData>
+            </a:graphic>
+          </wp:inline>
+        </w:drawing>
+      </w:r>
+      <w:r>
+        <w:rPr>
+          <w:szCs w:val="28"/>
+        </w:rPr>
+        <w:br/>
+      </w:r>
+      <w:r>
+        <w:rPr>
+          <w:szCs w:val="28"/>
+        </w:rPr>
+        <w:br/>
+      </w:r>
+      <w:r>
+        <w:rPr>
+          <w:noProof/>
+          <w:lang w:eastAsia="ru-RU"/>
+        </w:rPr>
+        <w:drawing>
+          <wp:inline distT="0" distB="0" distL="0" distR="0" wp14:anchorId="4A100063" wp14:editId="62EBBF63">
+            <wp:extent cx="5883416" cy="1091380"/>
+            <wp:effectExtent l="0" t="0" r="3175" b="0"/>
+            <wp:docPr id="68" name="Рисунок 68"/>
+            <wp:cNvGraphicFramePr>
+              <a:graphicFrameLocks xmlns:a="http://schemas.openxmlformats.org/drawingml/2006/main" noChangeAspect="1"/>
+            </wp:cNvGraphicFramePr>
+            <a:graphic xmlns:a="http://schemas.openxmlformats.org/drawingml/2006/main">
+              <a:graphicData uri="http://schemas.openxmlformats.org/drawingml/2006/picture">
+                <pic:pic xmlns:pic="http://schemas.openxmlformats.org/drawingml/2006/picture">
+                  <pic:nvPicPr>
+                    <pic:cNvPr id="0" name=""/>
+                    <pic:cNvPicPr/>
+                  </pic:nvPicPr>
+                  <pic:blipFill>
+                    <a:blip r:embed="rId32"/>
+                    <a:stretch>
+                      <a:fillRect/>
+                    </a:stretch>
+                  </pic:blipFill>
+                  <pic:spPr>
+                    <a:xfrm>
+                      <a:off x="0" y="0"/>
+                      <a:ext cx="5903120" cy="1095035"/>
+                    </a:xfrm>
+                    <a:prstGeom prst="rect">
+                      <a:avLst/>
+                    </a:prstGeom>
+                  </pic:spPr>
+                </pic:pic>
+              </a:graphicData>
+            </a:graphic>
+          </wp:inline>
+        </w:drawing>
+      </w:r>
+      <w:r>
+        <w:rPr>
+          <w:szCs w:val="28"/>
+        </w:rPr>
+        <w:br/>
+      </w:r>
+      <w:r>
+        <w:rPr>
+          <w:szCs w:val="28"/>
+        </w:rPr>
+        <w:br/>
+        <w:t>Полный пример.</w:t>
+      </w:r>
+      <w:r>
+        <w:rPr>
+          <w:szCs w:val="28"/>
+        </w:rPr>
+        <w:br/>
+      </w:r>
+      <w:r>
+        <w:rPr>
+          <w:szCs w:val="28"/>
+        </w:rPr>
+        <w:br/>
+      </w:r>
+      <w:r>
+        <w:rPr>
+          <w:noProof/>
+          <w:lang w:eastAsia="ru-RU"/>
+        </w:rPr>
+        <w:drawing>
+          <wp:inline distT="0" distB="0" distL="0" distR="0" wp14:anchorId="091A289D" wp14:editId="4B94B4E0">
+            <wp:extent cx="4886325" cy="1371600"/>
+            <wp:effectExtent l="0" t="0" r="9525" b="0"/>
+            <wp:docPr id="69" name="Рисунок 69"/>
+            <wp:cNvGraphicFramePr>
+              <a:graphicFrameLocks xmlns:a="http://schemas.openxmlformats.org/drawingml/2006/main" noChangeAspect="1"/>
+            </wp:cNvGraphicFramePr>
+            <a:graphic xmlns:a="http://schemas.openxmlformats.org/drawingml/2006/main">
+              <a:graphicData uri="http://schemas.openxmlformats.org/drawingml/2006/picture">
+                <pic:pic xmlns:pic="http://schemas.openxmlformats.org/drawingml/2006/picture">
+                  <pic:nvPicPr>
+                    <pic:cNvPr id="0" name=""/>
+                    <pic:cNvPicPr/>
+                  </pic:nvPicPr>
+                  <pic:blipFill>
+                    <a:blip r:embed="rId33"/>
+                    <a:stretch>
+                      <a:fillRect/>
+                    </a:stretch>
+                  </pic:blipFill>
+                  <pic:spPr>
+                    <a:xfrm>
+                      <a:off x="0" y="0"/>
+                      <a:ext cx="4886325" cy="1371600"/>
+                    </a:xfrm>
+                    <a:prstGeom prst="rect">
+                      <a:avLst/>
+                    </a:prstGeom>
+                  </pic:spPr>
+                </pic:pic>
+              </a:graphicData>
+            </a:graphic>
+          </wp:inline>
+        </w:drawing>
+      </w:r>
+      <w:r>
+        <w:rPr>
+          <w:szCs w:val="28"/>
+        </w:rPr>
+        <w:br/>
+      </w:r>
+    </w:p>
+    <w:p>
+      <w:pPr>
+        <w:rPr>
+          <w:szCs w:val="28"/>
+        </w:rPr>
+      </w:pPr>
+      <w:r>
+        <w:rPr>
+          <w:szCs w:val="28"/>
+        </w:rPr>
+        <w:br w:type="column"/>
+      </w:r>
+      <w:r>
+        <w:rPr>
+          <w:b/>
+          <w:szCs w:val="28"/>
+          <w:lang w:val="en-US"/>
+        </w:rPr>
+        <w:lastRenderedPageBreak/>
+        <w:t xml:space="preserve">[7] </w:t>
+      </w:r>
+      <w:proofErr w:type="spellStart"/>
+      <w:r>
+        <w:rPr>
+          <w:b/>
+          <w:szCs w:val="28"/>
+          <w:lang w:val="en-US"/>
+        </w:rPr>
+        <w:t>Subqueries</w:t>
+      </w:r>
+      <w:proofErr w:type="spellEnd"/>
+      <w:r>
+        <w:rPr>
+          <w:b/>
+          <w:szCs w:val="28"/>
+          <w:lang w:val="en-US"/>
+        </w:rPr>
+        <w:t xml:space="preserve"> / </w:t>
+      </w:r>
+      <w:r>
+        <w:rPr>
+          <w:b/>
+          <w:szCs w:val="28"/>
+        </w:rPr>
+        <w:t>подзапросы.</w:t>
+      </w:r>
+      <w:r>
+        <w:rPr>
+          <w:szCs w:val="28"/>
+        </w:rPr>
+        <w:br/>
+      </w:r>
+      <w:r>
+        <w:rPr>
+          <w:szCs w:val="28"/>
+        </w:rPr>
+        <w:br/>
+      </w:r>
+      <w:r>
+        <w:rPr>
+          <w:noProof/>
+          <w:lang w:eastAsia="ru-RU"/>
+        </w:rPr>
+        <w:drawing>
+          <wp:inline distT="0" distB="0" distL="0" distR="0" wp14:anchorId="22EBC4CD" wp14:editId="49E9B4A1">
+            <wp:extent cx="5562600" cy="3848100"/>
+            <wp:effectExtent l="0" t="0" r="0" b="0"/>
+            <wp:docPr id="70" name="Рисунок 70"/>
+            <wp:cNvGraphicFramePr>
+              <a:graphicFrameLocks xmlns:a="http://schemas.openxmlformats.org/drawingml/2006/main" noChangeAspect="1"/>
+            </wp:cNvGraphicFramePr>
+            <a:graphic xmlns:a="http://schemas.openxmlformats.org/drawingml/2006/main">
+              <a:graphicData uri="http://schemas.openxmlformats.org/drawingml/2006/picture">
+                <pic:pic xmlns:pic="http://schemas.openxmlformats.org/drawingml/2006/picture">
+                  <pic:nvPicPr>
+                    <pic:cNvPr id="0" name=""/>
+                    <pic:cNvPicPr/>
+                  </pic:nvPicPr>
+                  <pic:blipFill>
+                    <a:blip r:embed="rId34"/>
+                    <a:stretch>
+                      <a:fillRect/>
+                    </a:stretch>
+                  </pic:blipFill>
+                  <pic:spPr>
+                    <a:xfrm>
+                      <a:off x="0" y="0"/>
+                      <a:ext cx="5562600" cy="3848100"/>
+                    </a:xfrm>
+                    <a:prstGeom prst="rect">
+                      <a:avLst/>
+                    </a:prstGeom>
+                  </pic:spPr>
+                </pic:pic>
+              </a:graphicData>
+            </a:graphic>
+          </wp:inline>
+        </w:drawing>
+      </w:r>
+      <w:r>
+        <w:rPr>
+          <w:szCs w:val="28"/>
+        </w:rPr>
+        <w:br/>
+      </w:r>
+      <w:r>
+        <w:rPr>
+          <w:szCs w:val="28"/>
+        </w:rPr>
+        <w:br/>
+        <w:t>4 варианта подзапросов.</w:t>
+      </w:r>
+      <w:r>
+        <w:rPr>
+          <w:szCs w:val="28"/>
+        </w:rPr>
+        <w:br/>
+      </w:r>
+      <w:r>
+        <w:rPr>
+          <w:szCs w:val="28"/>
+        </w:rPr>
+        <w:br/>
+      </w:r>
+      <w:r>
+        <w:rPr>
+          <w:szCs w:val="28"/>
+          <w:lang w:val="en-US"/>
+        </w:rPr>
+        <w:t xml:space="preserve">[7.1] </w:t>
+      </w:r>
+      <w:r>
+        <w:rPr>
+          <w:szCs w:val="28"/>
+        </w:rPr>
+        <w:br/>
+      </w:r>
+      <w:r>
+        <w:rPr>
+          <w:noProof/>
+          <w:lang w:eastAsia="ru-RU"/>
+        </w:rPr>
+        <w:drawing>
+          <wp:inline distT="0" distB="0" distL="0" distR="0" wp14:anchorId="25C35B42" wp14:editId="5290B37D">
+            <wp:extent cx="4218039" cy="3058936"/>
+            <wp:effectExtent l="0" t="0" r="0" b="8255"/>
+            <wp:docPr id="71" name="Рисунок 71"/>
+            <wp:cNvGraphicFramePr>
+              <a:graphicFrameLocks xmlns:a="http://schemas.openxmlformats.org/drawingml/2006/main" noChangeAspect="1"/>
+            </wp:cNvGraphicFramePr>
+            <a:graphic xmlns:a="http://schemas.openxmlformats.org/drawingml/2006/main">
+              <a:graphicData uri="http://schemas.openxmlformats.org/drawingml/2006/picture">
+                <pic:pic xmlns:pic="http://schemas.openxmlformats.org/drawingml/2006/picture">
+                  <pic:nvPicPr>
+                    <pic:cNvPr id="0" name=""/>
+                    <pic:cNvPicPr/>
+                  </pic:nvPicPr>
+                  <pic:blipFill>
+                    <a:blip r:embed="rId35"/>
+                    <a:stretch>
+                      <a:fillRect/>
+                    </a:stretch>
+                  </pic:blipFill>
+                  <pic:spPr>
+                    <a:xfrm>
+                      <a:off x="0" y="0"/>
+                      <a:ext cx="4220031" cy="3060381"/>
+                    </a:xfrm>
+                    <a:prstGeom prst="rect">
+                      <a:avLst/>
+                    </a:prstGeom>
+                  </pic:spPr>
+                </pic:pic>
+              </a:graphicData>
+            </a:graphic>
+          </wp:inline>
+        </w:drawing>
+      </w:r>
+      <w:r>
+        <w:rPr>
+          <w:szCs w:val="28"/>
+        </w:rPr>
+        <w:br/>
+      </w:r>
+    </w:p>
+    <w:p>
+      <w:pPr>
+        <w:rPr>
+          <w:szCs w:val="28"/>
+        </w:rPr>
+      </w:pPr>
+      <w:r>
+        <w:rPr>
+          <w:szCs w:val="28"/>
+        </w:rPr>
+        <w:br w:type="column"/>
+      </w:r>
+      <w:proofErr w:type="gramStart"/>
+      <w:r>
+        <w:rPr>
+          <w:szCs w:val="28"/>
+          <w:lang w:val="en-US"/>
+        </w:rPr>
+        <w:lastRenderedPageBreak/>
+        <w:t xml:space="preserve">[7.2] </w:t>
+      </w:r>
+      <w:r>
+        <w:rPr>
+          <w:szCs w:val="28"/>
+        </w:rPr>
+        <w:t>Подзапрос использовать как таблицу.</w:t>
+      </w:r>
+      <w:proofErr w:type="gramEnd"/>
+      <w:r>
+        <w:rPr>
+          <w:szCs w:val="28"/>
+        </w:rPr>
+        <w:br/>
+      </w:r>
+      <w:r>
+        <w:rPr>
+          <w:noProof/>
+          <w:lang w:eastAsia="ru-RU"/>
+        </w:rPr>
+        <w:drawing>
+          <wp:inline distT="0" distB="0" distL="0" distR="0" wp14:anchorId="1442AB50" wp14:editId="5CB2DAED">
+            <wp:extent cx="4468762" cy="2796883"/>
+            <wp:effectExtent l="0" t="0" r="8255" b="3810"/>
+            <wp:docPr id="72" name="Рисунок 72"/>
+            <wp:cNvGraphicFramePr>
+              <a:graphicFrameLocks xmlns:a="http://schemas.openxmlformats.org/drawingml/2006/main" noChangeAspect="1"/>
+            </wp:cNvGraphicFramePr>
+            <a:graphic xmlns:a="http://schemas.openxmlformats.org/drawingml/2006/main">
+              <a:graphicData uri="http://schemas.openxmlformats.org/drawingml/2006/picture">
+                <pic:pic xmlns:pic="http://schemas.openxmlformats.org/drawingml/2006/picture">
+                  <pic:nvPicPr>
+                    <pic:cNvPr id="0" name=""/>
+                    <pic:cNvPicPr/>
+                  </pic:nvPicPr>
+                  <pic:blipFill>
+                    <a:blip r:embed="rId36"/>
+                    <a:stretch>
+                      <a:fillRect/>
+                    </a:stretch>
+                  </pic:blipFill>
+                  <pic:spPr>
+                    <a:xfrm>
+                      <a:off x="0" y="0"/>
+                      <a:ext cx="4473808" cy="2800041"/>
+                    </a:xfrm>
+                    <a:prstGeom prst="rect">
+                      <a:avLst/>
+                    </a:prstGeom>
+                  </pic:spPr>
+                </pic:pic>
+              </a:graphicData>
+            </a:graphic>
+          </wp:inline>
+        </w:drawing>
+      </w:r>
+      <w:r>
+        <w:rPr>
+          <w:szCs w:val="28"/>
+        </w:rPr>
+        <w:br/>
+        <w:t>(Лаба 5)</w:t>
+      </w:r>
+      <w:r>
+        <w:rPr>
+          <w:szCs w:val="28"/>
+        </w:rPr>
+        <w:br/>
+      </w:r>
+      <w:r>
+        <w:rPr>
+          <w:szCs w:val="28"/>
+        </w:rPr>
+        <w:br/>
+        <w:t>ПРИМЕРЫ:</w:t>
+      </w:r>
+      <w:r>
+        <w:rPr>
+          <w:szCs w:val="28"/>
+        </w:rPr>
+        <w:br/>
+      </w:r>
+      <w:r>
+        <w:rPr>
+          <w:noProof/>
+          <w:lang w:eastAsia="ru-RU"/>
+        </w:rPr>
+        <w:drawing>
+          <wp:inline distT="0" distB="0" distL="0" distR="0" wp14:anchorId="54859F25" wp14:editId="2537419C">
+            <wp:extent cx="5773231" cy="1297858"/>
+            <wp:effectExtent l="0" t="0" r="0" b="0"/>
+            <wp:docPr id="73" name="Рисунок 73"/>
+            <wp:cNvGraphicFramePr>
+              <a:graphicFrameLocks xmlns:a="http://schemas.openxmlformats.org/drawingml/2006/main" noChangeAspect="1"/>
+            </wp:cNvGraphicFramePr>
+            <a:graphic xmlns:a="http://schemas.openxmlformats.org/drawingml/2006/main">
+              <a:graphicData uri="http://schemas.openxmlformats.org/drawingml/2006/picture">
+                <pic:pic xmlns:pic="http://schemas.openxmlformats.org/drawingml/2006/picture">
+                  <pic:nvPicPr>
+                    <pic:cNvPr id="0" name=""/>
+                    <pic:cNvPicPr/>
+                  </pic:nvPicPr>
+                  <pic:blipFill>
+                    <a:blip r:embed="rId37"/>
+                    <a:stretch>
+                      <a:fillRect/>
+                    </a:stretch>
+                  </pic:blipFill>
+                  <pic:spPr>
+                    <a:xfrm>
+                      <a:off x="0" y="0"/>
+                      <a:ext cx="5777565" cy="1298832"/>
+                    </a:xfrm>
+                    <a:prstGeom prst="rect">
+                      <a:avLst/>
+                    </a:prstGeom>
+                  </pic:spPr>
+                </pic:pic>
+              </a:graphicData>
+            </a:graphic>
+          </wp:inline>
+        </w:drawing>
+      </w:r>
+      <w:r>
+        <w:rPr>
+          <w:szCs w:val="28"/>
+        </w:rPr>
+        <w:br/>
+      </w:r>
+      <w:r>
+        <w:rPr>
+          <w:szCs w:val="28"/>
+        </w:rPr>
+        <w:br/>
+      </w:r>
+      <w:r>
+        <w:rPr>
+          <w:noProof/>
+          <w:lang w:eastAsia="ru-RU"/>
+        </w:rPr>
+        <w:drawing>
+          <wp:inline distT="0" distB="0" distL="0" distR="0" wp14:anchorId="53DCB81D" wp14:editId="55902473">
+            <wp:extent cx="4807974" cy="1696932"/>
+            <wp:effectExtent l="0" t="0" r="0" b="0"/>
+            <wp:docPr id="74" name="Рисунок 74"/>
+            <wp:cNvGraphicFramePr>
+              <a:graphicFrameLocks xmlns:a="http://schemas.openxmlformats.org/drawingml/2006/main" noChangeAspect="1"/>
+            </wp:cNvGraphicFramePr>
+            <a:graphic xmlns:a="http://schemas.openxmlformats.org/drawingml/2006/main">
+              <a:graphicData uri="http://schemas.openxmlformats.org/drawingml/2006/picture">
+                <pic:pic xmlns:pic="http://schemas.openxmlformats.org/drawingml/2006/picture">
+                  <pic:nvPicPr>
+                    <pic:cNvPr id="0" name=""/>
+                    <pic:cNvPicPr/>
+                  </pic:nvPicPr>
+                  <pic:blipFill>
+                    <a:blip r:embed="rId38"/>
+                    <a:stretch>
+                      <a:fillRect/>
+                    </a:stretch>
+                  </pic:blipFill>
+                  <pic:spPr>
+                    <a:xfrm>
+                      <a:off x="0" y="0"/>
+                      <a:ext cx="4830235" cy="1704789"/>
+                    </a:xfrm>
+                    <a:prstGeom prst="rect">
+                      <a:avLst/>
+                    </a:prstGeom>
+                  </pic:spPr>
+                </pic:pic>
+              </a:graphicData>
+            </a:graphic>
+          </wp:inline>
+        </w:drawing>
+      </w:r>
+      <w:r>
+        <w:rPr>
+          <w:szCs w:val="28"/>
+        </w:rPr>
+        <w:br/>
+      </w:r>
+    </w:p>
+    <w:p>
+      <w:pPr>
+        <w:rPr>
+          <w:szCs w:val="28"/>
+        </w:rPr>
+      </w:pPr>
+      <w:r>
+        <w:rPr>
+          <w:szCs w:val="28"/>
+        </w:rPr>
+        <w:br w:type="column"/>
+      </w:r>
+      <w:r>
+        <w:lastRenderedPageBreak/>
+        <w:br/>
+      </w:r>
+      <w:r>
+        <w:rPr>
+          <w:noProof/>
+          <w:lang w:eastAsia="ru-RU"/>
+        </w:rPr>
+        <w:drawing>
+          <wp:inline distT="0" distB="0" distL="0" distR="0" wp14:anchorId="46466A0C" wp14:editId="165F2714">
+            <wp:extent cx="2143125" cy="304800"/>
+            <wp:effectExtent l="0" t="0" r="9525" b="0"/>
+            <wp:docPr id="2" name="Рисунок 2"/>
+            <wp:cNvGraphicFramePr>
+              <a:graphicFrameLocks xmlns:a="http://schemas.openxmlformats.org/drawingml/2006/main" noChangeAspect="1"/>
+            </wp:cNvGraphicFramePr>
+            <a:graphic xmlns:a="http://schemas.openxmlformats.org/drawingml/2006/main">
+              <a:graphicData uri="http://schemas.openxmlformats.org/drawingml/2006/picture">
+                <pic:pic xmlns:pic="http://schemas.openxmlformats.org/drawingml/2006/picture">
+                  <pic:nvPicPr>
+                    <pic:cNvPr id="0" name=""/>
+                    <pic:cNvPicPr/>
+                  </pic:nvPicPr>
+                  <pic:blipFill>
+                    <a:blip r:embed="rId39"/>
+                    <a:stretch>
+                      <a:fillRect/>
+                    </a:stretch>
+                  </pic:blipFill>
+                  <pic:spPr>
+                    <a:xfrm>
+                      <a:off x="0" y="0"/>
+                      <a:ext cx="2143125" cy="304800"/>
+                    </a:xfrm>
+                    <a:prstGeom prst="rect">
+                      <a:avLst/>
+                    </a:prstGeom>
+                  </pic:spPr>
+                </pic:pic>
+              </a:graphicData>
+            </a:graphic>
+          </wp:inline>
+        </w:drawing>
+      </w:r>
+      <w:r>
+        <w:br/>
+      </w:r>
+      <w:r>
+        <w:rPr>
+          <w:noProof/>
+          <w:szCs w:val="28"/>
+          <w:lang w:eastAsia="ru-RU"/>
+        </w:rPr>
+        <w:drawing>
+          <wp:inline distT="0" distB="0" distL="0" distR="0" wp14:anchorId="5B6AE023" wp14:editId="2E258F8F">
+            <wp:extent cx="4951563" cy="3433745"/>
+            <wp:effectExtent l="0" t="0" r="1905" b="0"/>
+            <wp:docPr id="36" name="Рисунок 36"/>
+            <wp:cNvGraphicFramePr>
+              <a:graphicFrameLocks xmlns:a="http://schemas.openxmlformats.org/drawingml/2006/main" noChangeAspect="1"/>
+            </wp:cNvGraphicFramePr>
+            <a:graphic xmlns:a="http://schemas.openxmlformats.org/drawingml/2006/main">
+              <a:graphicData uri="http://schemas.openxmlformats.org/drawingml/2006/picture">
+                <pic:pic xmlns:pic="http://schemas.openxmlformats.org/drawingml/2006/picture">
+                  <pic:nvPicPr>
+                    <pic:cNvPr id="0" name=""/>
+                    <pic:cNvPicPr/>
+                  </pic:nvPicPr>
+                  <pic:blipFill>
+                    <a:blip r:embed="rId40"/>
+                    <a:stretch>
+                      <a:fillRect/>
+                    </a:stretch>
+                  </pic:blipFill>
+                  <pic:spPr>
+                    <a:xfrm>
+                      <a:off x="0" y="0"/>
+                      <a:ext cx="4946834" cy="3430466"/>
+                    </a:xfrm>
+                    <a:prstGeom prst="rect">
+                      <a:avLst/>
+                    </a:prstGeom>
+                  </pic:spPr>
+                </pic:pic>
+              </a:graphicData>
+            </a:graphic>
+          </wp:inline>
+        </w:drawing>
+      </w:r>
+    </w:p>
+    <w:p>
+      <w:pPr>
+        <w:rPr>
+          <w:b/>
+          <w:szCs w:val="28"/>
+        </w:rPr>
+      </w:pPr>
+      <w:r>
+        <w:rPr>
+          <w:szCs w:val="28"/>
+        </w:rPr>
+        <w:br w:type="column"/>
+      </w:r>
+      <w:r>
+        <w:rPr>
+          <w:noProof/>
+          <w:szCs w:val="28"/>
+          <w:lang w:eastAsia="ru-RU"/>
+        </w:rPr>
+        <w:lastRenderedPageBreak/>
+        <w:drawing>
+          <wp:inline distT="0" distB="0" distL="0" distR="0" wp14:anchorId="7201298D" wp14:editId="31A406CD">
+            <wp:extent cx="5940425" cy="4001770"/>
+            <wp:effectExtent l="0" t="0" r="3175" b="0"/>
+            <wp:docPr id="37" name="Рисунок 37"/>
+            <wp:cNvGraphicFramePr>
+              <a:graphicFrameLocks xmlns:a="http://schemas.openxmlformats.org/drawingml/2006/main" noChangeAspect="1"/>
+            </wp:cNvGraphicFramePr>
+            <a:graphic xmlns:a="http://schemas.openxmlformats.org/drawingml/2006/main">
+              <a:graphicData uri="http://schemas.openxmlformats.org/drawingml/2006/picture">
+                <pic:pic xmlns:pic="http://schemas.openxmlformats.org/drawingml/2006/picture">
+                  <pic:nvPicPr>
+                    <pic:cNvPr id="0" name=""/>
+                    <pic:cNvPicPr/>
+                  </pic:nvPicPr>
+                  <pic:blipFill>
+                    <a:blip r:embed="rId41"/>
+                    <a:stretch>
+                      <a:fillRect/>
+                    </a:stretch>
+                  </pic:blipFill>
+                  <pic:spPr>
+                    <a:xfrm>
+                      <a:off x="0" y="0"/>
+                      <a:ext cx="5940425" cy="4001770"/>
+                    </a:xfrm>
+                    <a:prstGeom prst="rect">
+                      <a:avLst/>
+                    </a:prstGeom>
+                  </pic:spPr>
+                </pic:pic>
+              </a:graphicData>
+            </a:graphic>
+          </wp:inline>
+        </w:drawing>
+      </w:r>
+      <w:r>
+        <w:rPr>
+          <w:szCs w:val="28"/>
+          <w:lang w:val="en-US"/>
+        </w:rPr>
+        <w:br/>
+      </w:r>
+      <w:r>
+        <w:rPr>
+          <w:noProof/>
+          <w:szCs w:val="28"/>
+          <w:lang w:eastAsia="ru-RU"/>
+        </w:rPr>
+        <w:drawing>
+          <wp:inline distT="0" distB="0" distL="0" distR="0" wp14:anchorId="7CA5B49F" wp14:editId="7C0F22E8">
+            <wp:extent cx="5800725" cy="1600200"/>
+            <wp:effectExtent l="0" t="0" r="9525" b="0"/>
+            <wp:docPr id="38" name="Рисунок 38"/>
+            <wp:cNvGraphicFramePr>
+              <a:graphicFrameLocks xmlns:a="http://schemas.openxmlformats.org/drawingml/2006/main" noChangeAspect="1"/>
+            </wp:cNvGraphicFramePr>
+            <a:graphic xmlns:a="http://schemas.openxmlformats.org/drawingml/2006/main">
+              <a:graphicData uri="http://schemas.openxmlformats.org/drawingml/2006/picture">
+                <pic:pic xmlns:pic="http://schemas.openxmlformats.org/drawingml/2006/picture">
+                  <pic:nvPicPr>
+                    <pic:cNvPr id="0" name=""/>
+                    <pic:cNvPicPr/>
+                  </pic:nvPicPr>
+                  <pic:blipFill>
+                    <a:blip r:embed="rId42"/>
+                    <a:stretch>
+                      <a:fillRect/>
+                    </a:stretch>
+                  </pic:blipFill>
+                  <pic:spPr>
+                    <a:xfrm>
+                      <a:off x="0" y="0"/>
+                      <a:ext cx="5800725" cy="1600200"/>
+                    </a:xfrm>
+                    <a:prstGeom prst="rect">
+                      <a:avLst/>
+                    </a:prstGeom>
+                  </pic:spPr>
+                </pic:pic>
+              </a:graphicData>
+            </a:graphic>
+          </wp:inline>
+        </w:drawing>
+      </w:r>
+      <w:r>
+        <w:rPr>
+          <w:szCs w:val="28"/>
+          <w:lang w:val="en-US"/>
+        </w:rPr>
+        <w:br/>
+      </w:r>
+      <w:r>
+        <w:rPr>
+          <w:szCs w:val="28"/>
+          <w:lang w:val="en-US"/>
+        </w:rPr>
+        <w:br/>
+      </w:r>
+      <w:r>
+        <w:rPr>
+          <w:noProof/>
+          <w:szCs w:val="28"/>
+          <w:lang w:eastAsia="ru-RU"/>
+        </w:rPr>
+        <w:lastRenderedPageBreak/>
+        <w:drawing>
+          <wp:inline distT="0" distB="0" distL="0" distR="0" wp14:anchorId="6BBB14E4" wp14:editId="031D5D5A">
+            <wp:extent cx="5940425" cy="4122553"/>
+            <wp:effectExtent l="0" t="0" r="3175" b="0"/>
+            <wp:docPr id="39" name="Рисунок 39"/>
+            <wp:cNvGraphicFramePr>
+              <a:graphicFrameLocks xmlns:a="http://schemas.openxmlformats.org/drawingml/2006/main" noChangeAspect="1"/>
+            </wp:cNvGraphicFramePr>
+            <a:graphic xmlns:a="http://schemas.openxmlformats.org/drawingml/2006/main">
+              <a:graphicData uri="http://schemas.openxmlformats.org/drawingml/2006/picture">
+                <pic:pic xmlns:pic="http://schemas.openxmlformats.org/drawingml/2006/picture">
+                  <pic:nvPicPr>
+                    <pic:cNvPr id="0" name=""/>
+                    <pic:cNvPicPr/>
+                  </pic:nvPicPr>
+                  <pic:blipFill>
+                    <a:blip r:embed="rId43"/>
+                    <a:stretch>
+                      <a:fillRect/>
+                    </a:stretch>
+                  </pic:blipFill>
+                  <pic:spPr>
+                    <a:xfrm>
+                      <a:off x="0" y="0"/>
+                      <a:ext cx="5940425" cy="4122553"/>
+                    </a:xfrm>
+                    <a:prstGeom prst="rect">
+                      <a:avLst/>
+                    </a:prstGeom>
+                  </pic:spPr>
+                </pic:pic>
+              </a:graphicData>
+            </a:graphic>
+          </wp:inline>
+        </w:drawing>
+      </w:r>
+      <w:r>
+        <w:rPr>
+          <w:szCs w:val="28"/>
+          <w:lang w:val="en-US"/>
+        </w:rPr>
+        <w:br/>
+      </w:r>
+      <w:r>
+        <w:rPr>
+          <w:szCs w:val="28"/>
+          <w:lang w:val="en-US"/>
+        </w:rPr>
+        <w:br/>
+      </w:r>
+      <w:r>
+        <w:rPr>
+          <w:noProof/>
+          <w:szCs w:val="28"/>
+          <w:lang w:eastAsia="ru-RU"/>
+        </w:rPr>
+        <w:drawing>
+          <wp:inline distT="0" distB="0" distL="0" distR="0" wp14:anchorId="1892F62D" wp14:editId="58FAE3D5">
+            <wp:extent cx="5940425" cy="3535807"/>
+            <wp:effectExtent l="0" t="0" r="3175" b="7620"/>
+            <wp:docPr id="40" name="Рисунок 40"/>
+            <wp:cNvGraphicFramePr>
+              <a:graphicFrameLocks xmlns:a="http://schemas.openxmlformats.org/drawingml/2006/main" noChangeAspect="1"/>
+            </wp:cNvGraphicFramePr>
+            <a:graphic xmlns:a="http://schemas.openxmlformats.org/drawingml/2006/main">
+              <a:graphicData uri="http://schemas.openxmlformats.org/drawingml/2006/picture">
+                <pic:pic xmlns:pic="http://schemas.openxmlformats.org/drawingml/2006/picture">
+                  <pic:nvPicPr>
+                    <pic:cNvPr id="0" name=""/>
+                    <pic:cNvPicPr/>
+                  </pic:nvPicPr>
+                  <pic:blipFill>
+                    <a:blip r:embed="rId44"/>
+                    <a:stretch>
+                      <a:fillRect/>
+                    </a:stretch>
+                  </pic:blipFill>
+                  <pic:spPr>
+                    <a:xfrm>
+                      <a:off x="0" y="0"/>
+                      <a:ext cx="5940425" cy="3535807"/>
+                    </a:xfrm>
+                    <a:prstGeom prst="rect">
+                      <a:avLst/>
+                    </a:prstGeom>
+                  </pic:spPr>
+                </pic:pic>
+              </a:graphicData>
+            </a:graphic>
+          </wp:inline>
+        </w:drawing>
+      </w:r>
+      <w:r>
+        <w:rPr>
+          <w:szCs w:val="28"/>
+          <w:lang w:val="en-US"/>
+        </w:rPr>
+        <w:br/>
+      </w:r>
+      <w:r>
+        <w:rPr>
+          <w:noProof/>
+          <w:szCs w:val="28"/>
+          <w:lang w:eastAsia="ru-RU"/>
+        </w:rPr>
+        <w:lastRenderedPageBreak/>
+        <w:drawing>
+          <wp:inline distT="0" distB="0" distL="0" distR="0" wp14:anchorId="2C0337CC" wp14:editId="128069A6">
+            <wp:extent cx="5940425" cy="4237818"/>
+            <wp:effectExtent l="0" t="0" r="3175" b="0"/>
+            <wp:docPr id="41" name="Рисунок 41"/>
+            <wp:cNvGraphicFramePr>
+              <a:graphicFrameLocks xmlns:a="http://schemas.openxmlformats.org/drawingml/2006/main" noChangeAspect="1"/>
+            </wp:cNvGraphicFramePr>
+            <a:graphic xmlns:a="http://schemas.openxmlformats.org/drawingml/2006/main">
+              <a:graphicData uri="http://schemas.openxmlformats.org/drawingml/2006/picture">
+                <pic:pic xmlns:pic="http://schemas.openxmlformats.org/drawingml/2006/picture">
+                  <pic:nvPicPr>
+                    <pic:cNvPr id="0" name=""/>
+                    <pic:cNvPicPr/>
+                  </pic:nvPicPr>
+                  <pic:blipFill>
+                    <a:blip r:embed="rId45"/>
+                    <a:stretch>
+                      <a:fillRect/>
+                    </a:stretch>
+                  </pic:blipFill>
+                  <pic:spPr>
+                    <a:xfrm>
+                      <a:off x="0" y="0"/>
+                      <a:ext cx="5940425" cy="4237818"/>
+                    </a:xfrm>
+                    <a:prstGeom prst="rect">
+                      <a:avLst/>
+                    </a:prstGeom>
+                  </pic:spPr>
+                </pic:pic>
+              </a:graphicData>
+            </a:graphic>
+          </wp:inline>
+        </w:drawing>
+      </w:r>
+      <w:r>
+        <w:rPr>
+          <w:noProof/>
+          <w:szCs w:val="28"/>
+          <w:lang w:eastAsia="ru-RU"/>
+        </w:rPr>
+        <w:drawing>
+          <wp:inline distT="0" distB="0" distL="0" distR="0" wp14:anchorId="6361C54B" wp14:editId="38DAACBB">
+            <wp:extent cx="5940425" cy="1613706"/>
+            <wp:effectExtent l="0" t="0" r="3175" b="5715"/>
+            <wp:docPr id="42" name="Рисунок 42"/>
+            <wp:cNvGraphicFramePr>
+              <a:graphicFrameLocks xmlns:a="http://schemas.openxmlformats.org/drawingml/2006/main" noChangeAspect="1"/>
+            </wp:cNvGraphicFramePr>
+            <a:graphic xmlns:a="http://schemas.openxmlformats.org/drawingml/2006/main">
+              <a:graphicData uri="http://schemas.openxmlformats.org/drawingml/2006/picture">
+                <pic:pic xmlns:pic="http://schemas.openxmlformats.org/drawingml/2006/picture">
+                  <pic:nvPicPr>
+                    <pic:cNvPr id="0" name=""/>
+                    <pic:cNvPicPr/>
+                  </pic:nvPicPr>
+                  <pic:blipFill>
+                    <a:blip r:embed="rId46"/>
+                    <a:stretch>
+                      <a:fillRect/>
+                    </a:stretch>
+                  </pic:blipFill>
+                  <pic:spPr>
+                    <a:xfrm>
+                      <a:off x="0" y="0"/>
+                      <a:ext cx="5940425" cy="1613706"/>
+                    </a:xfrm>
+                    <a:prstGeom prst="rect">
+                      <a:avLst/>
+                    </a:prstGeom>
+                  </pic:spPr>
+                </pic:pic>
+              </a:graphicData>
+            </a:graphic>
+          </wp:inline>
+        </w:drawing>
+      </w:r>
+      <w:r>
+        <w:rPr>
+          <w:szCs w:val="28"/>
+          <w:lang w:val="en-US"/>
+        </w:rPr>
+        <w:br/>
+      </w:r>
+      <w:r>
+        <w:rPr>
+          <w:szCs w:val="28"/>
+          <w:lang w:val="en-US"/>
+        </w:rPr>
+        <w:br/>
+      </w:r>
+      <w:r>
+        <w:rPr>
+          <w:szCs w:val="28"/>
+          <w:lang w:val="en-US"/>
+        </w:rPr>
+        <w:br/>
+      </w:r>
+      <w:r>
+        <w:rPr>
+          <w:szCs w:val="28"/>
+          <w:lang w:val="en-US"/>
+        </w:rPr>
+        <w:br/>
+      </w:r>
+      <w:r>
+        <w:rPr>
+          <w:szCs w:val="28"/>
+          <w:lang w:val="en-US"/>
+        </w:rPr>
+        <w:br/>
+      </w:r>
+      <w:r>
+        <w:rPr>
+          <w:szCs w:val="28"/>
+          <w:lang w:val="en-US"/>
+        </w:rPr>
+        <w:br/>
+      </w:r>
+      <w:r>
+        <w:rPr>
+          <w:szCs w:val="28"/>
+        </w:rPr>
+        <w:br/>
+      </w:r>
+    </w:p>
+    <w:p>
+      <w:pPr>
+        <w:rPr>
+          <w:lang w:val="en-US"/>
+        </w:rPr>
+      </w:pPr>
+      <w:r>
+        <w:rPr>
+          <w:b/>
+          <w:szCs w:val="28"/>
+        </w:rPr>
+        <w:br w:type="column"/>
+      </w:r>
+      <w:r>
+        <w:lastRenderedPageBreak/>
+        <w:br/>
+      </w:r>
+      <w:r>
+        <w:br/>
+      </w:r>
+      <w:r>
+        <w:rPr>
+          <w:noProof/>
+          <w:lang w:eastAsia="ru-RU"/>
+        </w:rPr>
+        <w:drawing>
+          <wp:inline distT="0" distB="0" distL="0" distR="0" wp14:anchorId="38215DA6" wp14:editId="7312695E">
+            <wp:extent cx="3048000" cy="219075"/>
+            <wp:effectExtent l="0" t="0" r="0" b="9525"/>
+            <wp:docPr id="3" name="Рисунок 3"/>
+            <wp:cNvGraphicFramePr>
+              <a:graphicFrameLocks xmlns:a="http://schemas.openxmlformats.org/drawingml/2006/main" noChangeAspect="1"/>
+            </wp:cNvGraphicFramePr>
+            <a:graphic xmlns:a="http://schemas.openxmlformats.org/drawingml/2006/main">
+              <a:graphicData uri="http://schemas.openxmlformats.org/drawingml/2006/picture">
+                <pic:pic xmlns:pic="http://schemas.openxmlformats.org/drawingml/2006/picture">
+                  <pic:nvPicPr>
+                    <pic:cNvPr id="0" name=""/>
+                    <pic:cNvPicPr/>
+                  </pic:nvPicPr>
+                  <pic:blipFill>
+                    <a:blip r:embed="rId47"/>
+                    <a:stretch>
+                      <a:fillRect/>
+                    </a:stretch>
+                  </pic:blipFill>
+                  <pic:spPr>
+                    <a:xfrm>
+                      <a:off x="0" y="0"/>
                       <a:ext cx="3048000" cy="219075"/>
                     </a:xfrm>
                     <a:prstGeom prst="rect">
@@ -1930,11 +4075,135 @@
       <w:r>
         <w:br/>
       </w:r>
-      <w:proofErr w:type="spellStart"/>
-      <w:r>
-        <w:t>ы</w:t>
-      </w:r>
-      <w:proofErr w:type="spellEnd"/>
+      <w:r>
+        <w:rPr>
+          <w:noProof/>
+          <w:lang w:eastAsia="ru-RU"/>
+        </w:rPr>
+        <w:drawing>
+          <wp:inline distT="0" distB="0" distL="0" distR="0" wp14:anchorId="321AC9C1" wp14:editId="48BAC123">
+            <wp:extent cx="4295775" cy="2933700"/>
+            <wp:effectExtent l="0" t="0" r="9525" b="0"/>
+            <wp:docPr id="77" name="Рисунок 77"/>
+            <wp:cNvGraphicFramePr>
+              <a:graphicFrameLocks xmlns:a="http://schemas.openxmlformats.org/drawingml/2006/main" noChangeAspect="1"/>
+            </wp:cNvGraphicFramePr>
+            <a:graphic xmlns:a="http://schemas.openxmlformats.org/drawingml/2006/main">
+              <a:graphicData uri="http://schemas.openxmlformats.org/drawingml/2006/picture">
+                <pic:pic xmlns:pic="http://schemas.openxmlformats.org/drawingml/2006/picture">
+                  <pic:nvPicPr>
+                    <pic:cNvPr id="0" name=""/>
+                    <pic:cNvPicPr/>
+                  </pic:nvPicPr>
+                  <pic:blipFill>
+                    <a:blip r:embed="rId48"/>
+                    <a:stretch>
+                      <a:fillRect/>
+                    </a:stretch>
+                  </pic:blipFill>
+                  <pic:spPr>
+                    <a:xfrm>
+                      <a:off x="0" y="0"/>
+                      <a:ext cx="4295775" cy="2933700"/>
+                    </a:xfrm>
+                    <a:prstGeom prst="rect">
+                      <a:avLst/>
+                    </a:prstGeom>
+                  </pic:spPr>
+                </pic:pic>
+              </a:graphicData>
+            </a:graphic>
+          </wp:inline>
+        </w:drawing>
+      </w:r>
+      <w:r>
+        <w:rPr>
+          <w:szCs w:val="28"/>
+        </w:rPr>
+        <w:br/>
+      </w:r>
+      <w:r>
+        <w:rPr>
+          <w:szCs w:val="28"/>
+        </w:rPr>
+        <w:br/>
+        <w:t>Основная цель – проверка ссылочной целостности.</w:t>
+      </w:r>
+      <w:r>
+        <w:rPr>
+          <w:szCs w:val="28"/>
+        </w:rPr>
+        <w:br/>
+      </w:r>
+      <w:r>
+        <w:rPr>
+          <w:szCs w:val="28"/>
+        </w:rPr>
+        <w:br/>
+      </w:r>
+      <w:r>
+        <w:rPr>
+          <w:noProof/>
+          <w:lang w:eastAsia="ru-RU"/>
+        </w:rPr>
+        <w:drawing>
+          <wp:inline distT="0" distB="0" distL="0" distR="0" wp14:anchorId="3F903541" wp14:editId="1A57DAC7">
+            <wp:extent cx="4467225" cy="3162300"/>
+            <wp:effectExtent l="0" t="0" r="9525" b="0"/>
+            <wp:docPr id="78" name="Рисунок 78"/>
+            <wp:cNvGraphicFramePr>
+              <a:graphicFrameLocks xmlns:a="http://schemas.openxmlformats.org/drawingml/2006/main" noChangeAspect="1"/>
+            </wp:cNvGraphicFramePr>
+            <a:graphic xmlns:a="http://schemas.openxmlformats.org/drawingml/2006/main">
+              <a:graphicData uri="http://schemas.openxmlformats.org/drawingml/2006/picture">
+                <pic:pic xmlns:pic="http://schemas.openxmlformats.org/drawingml/2006/picture">
+                  <pic:nvPicPr>
+                    <pic:cNvPr id="0" name=""/>
+                    <pic:cNvPicPr/>
+                  </pic:nvPicPr>
+                  <pic:blipFill>
+                    <a:blip r:embed="rId49"/>
+                    <a:stretch>
+                      <a:fillRect/>
+                    </a:stretch>
+                  </pic:blipFill>
+                  <pic:spPr>
+                    <a:xfrm>
+                      <a:off x="0" y="0"/>
+                      <a:ext cx="4467225" cy="3162300"/>
+                    </a:xfrm>
+                    <a:prstGeom prst="rect">
+                      <a:avLst/>
+                    </a:prstGeom>
+                  </pic:spPr>
+                </pic:pic>
+              </a:graphicData>
+            </a:graphic>
+          </wp:inline>
+        </w:drawing>
+      </w:r>
+      <w:r>
+        <w:rPr>
+          <w:szCs w:val="28"/>
+          <w:lang w:val="en-US"/>
+        </w:rPr>
+        <w:br/>
+      </w:r>
+      <w:r>
+        <w:rPr>
+          <w:szCs w:val="28"/>
+          <w:lang w:val="en-US"/>
+        </w:rPr>
+        <w:br/>
+      </w:r>
+      <w:r>
+        <w:rPr>
+          <w:szCs w:val="28"/>
+        </w:rPr>
+        <w:br w:type="column"/>
+      </w:r>
+      <w:bookmarkStart w:id="0" w:name="_GoBack"/>
+      <w:bookmarkEnd w:id="0"/>
     </w:p>
     <w:sectPr>
       <w:pgSz w:w="11906" w:h="16838"/>

</xml_diff>